<commit_message>
template city, archive file naming, crypto num tag
</commit_message>
<xml_diff>
--- a/templates/docx/1.docx
+++ b/templates/docx/1.docx
@@ -60,15 +60,7 @@
           <w:sz w:val="22"/>
           <w:szCs w:val="22"/>
         </w:rPr>
-        <w:t>Екатеринбург</w:t>
-      </w:r>
-      <w:r>
-        <w:rPr>
-          <w:rFonts w:eastAsia="Times New Roman" w:cs="Times New Roman" w:ascii="Times New Roman" w:hAnsi="Times New Roman"/>
-          <w:color w:val="000000"/>
-          <w:sz w:val="22"/>
-          <w:szCs w:val="22"/>
-        </w:rPr>
+        <w:t>Новороссийск</w:t>
         <w:tab/>
         <w:t xml:space="preserve">                                                                                               </w:t>
         <w:tab/>

</xml_diff>

<commit_message>
new extra tags and docx-templates
</commit_message>
<xml_diff>
--- a/templates/docx/1.docx
+++ b/templates/docx/1.docx
@@ -60,9 +60,7 @@
           <w:sz w:val="22"/>
           <w:szCs w:val="22"/>
         </w:rPr>
-        <w:t>Новороссийск</w:t>
-        <w:tab/>
-        <w:t xml:space="preserve">                                                                                               </w:t>
+        <w:t xml:space="preserve">г. Новороссийск                                                                                               </w:t>
         <w:tab/>
         <w:tab/>
         <w:t xml:space="preserve">  @&lt;DATE&gt;@</w:t>
@@ -210,7 +208,7 @@
           <w:numId w:val="2"/>
         </w:numPr>
         <w:spacing w:lineRule="auto" w:line="276" w:before="240" w:after="120"/>
-        <w:ind w:hanging="360" w:left="0"/>
+        <w:ind w:left="0" w:hanging="360"/>
         <w:jc w:val="center"/>
         <w:rPr>
           <w:color w:val="000000"/>
@@ -316,7 +314,7 @@
           <w:sz w:val="22"/>
           <w:szCs w:val="22"/>
         </w:rPr>
-        <w:t>Сумма займа выдается сроком на 12 месяцев с даты зачисления указанных в п.1.1. Договора денежных средств на расчетный счет Заёмщика, и подлежит возврату не позднее @&lt;CONTRACT_TERM&gt;@</w:t>
+        <w:t>Сумма займа выдается сроком на @&lt;MONTHS&gt;@ с даты зачисления указанных в п.1.1. Договора денежных средств на расчетный счет Заёмщика, и подлежит возврату не позднее @&lt;CONTRACT_TERM&gt;@</w:t>
       </w:r>
       <w:r>
         <w:rPr>
@@ -642,6 +640,7 @@
               <w:rPr>
                 <w:rFonts w:ascii="Times New Roman" w:hAnsi="Times New Roman" w:eastAsia="Times New Roman" w:cs="Times New Roman"/>
                 <w:b/>
+                <w:b/>
                 <w:sz w:val="16"/>
                 <w:szCs w:val="16"/>
               </w:rPr>
@@ -1092,6 +1091,7 @@
               <w:spacing w:lineRule="auto" w:line="276" w:before="0" w:after="120"/>
               <w:rPr>
                 <w:b/>
+                <w:b/>
                 <w:bCs/>
               </w:rPr>
             </w:pPr>
@@ -1124,6 +1124,7 @@
               <w:spacing w:lineRule="auto" w:line="276" w:before="0" w:after="120"/>
               <w:rPr>
                 <w:b/>
+                <w:b/>
                 <w:bCs/>
               </w:rPr>
             </w:pPr>
@@ -1156,6 +1157,7 @@
               <w:spacing w:lineRule="auto" w:line="276" w:before="0" w:after="120"/>
               <w:rPr>
                 <w:b/>
+                <w:b/>
                 <w:bCs/>
               </w:rPr>
             </w:pPr>
@@ -1187,6 +1189,7 @@
               <w:widowControl w:val="false"/>
               <w:spacing w:lineRule="auto" w:line="276" w:before="0" w:after="120"/>
               <w:rPr>
+                <w:b/>
                 <w:b/>
                 <w:bCs/>
               </w:rPr>
@@ -1221,6 +1224,7 @@
               <w:spacing w:lineRule="auto" w:line="276" w:before="0" w:after="120"/>
               <w:rPr>
                 <w:b/>
+                <w:b/>
                 <w:bCs/>
               </w:rPr>
             </w:pPr>
@@ -1327,7 +1331,7 @@
           <w:tab w:val="left" w:pos="993" w:leader="none"/>
         </w:tabs>
         <w:spacing w:lineRule="auto" w:line="276" w:before="240" w:after="120"/>
-        <w:ind w:firstLine="567" w:left="0"/>
+        <w:ind w:left="0" w:firstLine="567"/>
         <w:jc w:val="center"/>
         <w:rPr>
           <w:color w:val="000000"/>
@@ -1491,7 +1495,7 @@
           <w:numId w:val="2"/>
         </w:numPr>
         <w:spacing w:lineRule="auto" w:line="276" w:before="240" w:after="120"/>
-        <w:ind w:hanging="360" w:left="0"/>
+        <w:ind w:left="0" w:hanging="360"/>
         <w:jc w:val="center"/>
         <w:rPr>
           <w:color w:val="000000"/>
@@ -1571,49 +1575,15 @@
           <w:sz w:val="22"/>
           <w:szCs w:val="22"/>
         </w:rPr>
-        <w:t xml:space="preserve">Срок действия настоящего Договора составляет </w:t>
-      </w:r>
-      <w:r>
-        <w:rPr>
-          <w:rFonts w:eastAsia="Times New Roman" w:cs="Times New Roman" w:ascii="Times New Roman" w:hAnsi="Times New Roman"/>
-          <w:sz w:val="22"/>
-          <w:szCs w:val="22"/>
-        </w:rPr>
-        <w:t>12</w:t>
-      </w:r>
-      <w:r>
-        <w:rPr>
-          <w:rFonts w:eastAsia="Times New Roman" w:cs="Times New Roman" w:ascii="Times New Roman" w:hAnsi="Times New Roman"/>
-          <w:color w:val="000000"/>
-          <w:sz w:val="22"/>
-          <w:szCs w:val="22"/>
-        </w:rPr>
-        <w:t xml:space="preserve"> (</w:t>
-      </w:r>
-      <w:r>
-        <w:rPr>
-          <w:rFonts w:eastAsia="Times New Roman" w:cs="Times New Roman" w:ascii="Times New Roman" w:hAnsi="Times New Roman"/>
-          <w:sz w:val="22"/>
-          <w:szCs w:val="22"/>
-        </w:rPr>
-        <w:t>двенадцать</w:t>
-      </w:r>
-      <w:r>
-        <w:rPr>
-          <w:rFonts w:eastAsia="Times New Roman" w:cs="Times New Roman" w:ascii="Times New Roman" w:hAnsi="Times New Roman"/>
-          <w:color w:val="000000"/>
-          <w:sz w:val="22"/>
-          <w:szCs w:val="22"/>
-        </w:rPr>
-        <w:t xml:space="preserve">) </w:t>
-      </w:r>
-      <w:r>
-        <w:rPr>
-          <w:rFonts w:eastAsia="Times New Roman" w:cs="Times New Roman" w:ascii="Times New Roman" w:hAnsi="Times New Roman"/>
-          <w:sz w:val="22"/>
-          <w:szCs w:val="22"/>
-        </w:rPr>
-        <w:t xml:space="preserve">месяцев и действует до </w:t>
+        <w:t>Срок действия настоящего Договора составляет @&lt;EXTRA_MONTHS&gt;@</w:t>
+      </w:r>
+      <w:r>
+        <w:rPr>
+          <w:rFonts w:eastAsia="Times New Roman" w:cs="Times New Roman" w:ascii="Times New Roman" w:hAnsi="Times New Roman"/>
+          <w:sz w:val="22"/>
+          <w:szCs w:val="22"/>
+        </w:rPr>
+        <w:t xml:space="preserve"> и действует до </w:t>
       </w:r>
       <w:r>
         <w:rPr>
@@ -1785,7 +1755,7 @@
           <w:tab w:val="left" w:pos="1134" w:leader="none"/>
         </w:tabs>
         <w:spacing w:lineRule="auto" w:line="276"/>
-        <w:ind w:firstLine="567" w:left="0"/>
+        <w:ind w:left="0" w:firstLine="567"/>
         <w:jc w:val="both"/>
         <w:rPr>
           <w:rFonts w:ascii="Times New Roman" w:hAnsi="Times New Roman" w:eastAsia="Times New Roman" w:cs="Times New Roman"/>
@@ -1853,7 +1823,7 @@
           <w:tab w:val="left" w:pos="1134" w:leader="none"/>
         </w:tabs>
         <w:spacing w:lineRule="auto" w:line="276"/>
-        <w:ind w:firstLine="567" w:left="0"/>
+        <w:ind w:left="0" w:firstLine="567"/>
         <w:jc w:val="both"/>
         <w:rPr>
           <w:rFonts w:ascii="Times New Roman" w:hAnsi="Times New Roman" w:eastAsia="Times New Roman" w:cs="Times New Roman"/>
@@ -1887,7 +1857,7 @@
           <w:tab w:val="left" w:pos="1134" w:leader="none"/>
         </w:tabs>
         <w:spacing w:lineRule="auto" w:line="276"/>
-        <w:ind w:firstLine="567" w:left="0"/>
+        <w:ind w:left="0" w:firstLine="567"/>
         <w:jc w:val="both"/>
         <w:rPr>
           <w:rFonts w:ascii="Times New Roman" w:hAnsi="Times New Roman" w:eastAsia="Times New Roman" w:cs="Times New Roman"/>
@@ -1947,7 +1917,7 @@
           <w:numId w:val="2"/>
         </w:numPr>
         <w:spacing w:lineRule="auto" w:line="276" w:before="240" w:after="120"/>
-        <w:ind w:hanging="360" w:left="0"/>
+        <w:ind w:left="0" w:hanging="360"/>
         <w:jc w:val="center"/>
         <w:rPr>
           <w:color w:val="000000"/>
@@ -2093,7 +2063,7 @@
           <w:numId w:val="2"/>
         </w:numPr>
         <w:spacing w:lineRule="auto" w:line="276" w:before="240" w:after="120"/>
-        <w:ind w:hanging="360" w:left="0"/>
+        <w:ind w:left="0" w:hanging="360"/>
         <w:jc w:val="center"/>
         <w:rPr>
           <w:color w:val="000000"/>
@@ -2319,7 +2289,7 @@
           <w:numId w:val="2"/>
         </w:numPr>
         <w:spacing w:lineRule="auto" w:line="276" w:before="240" w:after="120"/>
-        <w:ind w:hanging="360" w:left="0"/>
+        <w:ind w:left="0" w:hanging="360"/>
         <w:jc w:val="center"/>
         <w:rPr>
           <w:color w:val="000000"/>
@@ -2408,7 +2378,7 @@
           <w:numId w:val="2"/>
         </w:numPr>
         <w:spacing w:lineRule="auto" w:line="276" w:before="240" w:after="120"/>
-        <w:ind w:hanging="360" w:left="0"/>
+        <w:ind w:left="0" w:hanging="360"/>
         <w:jc w:val="center"/>
         <w:rPr>
           <w:color w:val="000000"/>
@@ -2527,7 +2497,7 @@
           <w:numId w:val="2"/>
         </w:numPr>
         <w:spacing w:lineRule="auto" w:line="276" w:before="320" w:after="120"/>
-        <w:ind w:hanging="360" w:left="0"/>
+        <w:ind w:left="0" w:hanging="360"/>
         <w:jc w:val="center"/>
         <w:rPr>
           <w:color w:val="000000"/>
@@ -2603,7 +2573,7 @@
           <w:numId w:val="2"/>
         </w:numPr>
         <w:spacing w:lineRule="auto" w:line="276" w:before="320" w:after="120"/>
-        <w:ind w:hanging="360" w:left="0"/>
+        <w:ind w:left="0" w:hanging="360"/>
         <w:jc w:val="center"/>
         <w:rPr>
           <w:color w:val="000000"/>
@@ -2687,7 +2657,7 @@
           <w:tab w:val="left" w:pos="1134" w:leader="none"/>
         </w:tabs>
         <w:spacing w:lineRule="auto" w:line="276"/>
-        <w:ind w:firstLine="567" w:left="0"/>
+        <w:ind w:left="0" w:firstLine="567"/>
         <w:jc w:val="both"/>
         <w:rPr>
           <w:rFonts w:ascii="Times New Roman" w:hAnsi="Times New Roman" w:eastAsia="Times New Roman" w:cs="Times New Roman"/>
@@ -2721,7 +2691,7 @@
           <w:tab w:val="left" w:pos="1134" w:leader="none"/>
         </w:tabs>
         <w:spacing w:lineRule="auto" w:line="276"/>
-        <w:ind w:firstLine="567" w:left="0"/>
+        <w:ind w:left="0" w:firstLine="567"/>
         <w:jc w:val="both"/>
         <w:rPr>
           <w:rFonts w:ascii="Times New Roman" w:hAnsi="Times New Roman" w:eastAsia="Times New Roman" w:cs="Times New Roman"/>
@@ -2754,7 +2724,7 @@
           <w:tab w:val="left" w:pos="1134" w:leader="none"/>
         </w:tabs>
         <w:spacing w:lineRule="auto" w:line="276" w:before="0" w:after="120"/>
-        <w:ind w:firstLine="567" w:left="0"/>
+        <w:ind w:left="0" w:firstLine="567"/>
         <w:jc w:val="both"/>
         <w:rPr>
           <w:rFonts w:ascii="Times New Roman" w:hAnsi="Times New Roman" w:eastAsia="Times New Roman" w:cs="Times New Roman"/>
@@ -2783,7 +2753,7 @@
           <w:numId w:val="2"/>
         </w:numPr>
         <w:spacing w:lineRule="auto" w:line="276" w:before="240" w:after="120"/>
-        <w:ind w:hanging="360" w:left="0"/>
+        <w:ind w:left="0" w:hanging="360"/>
         <w:jc w:val="center"/>
         <w:rPr>
           <w:color w:val="000000"/>
@@ -2925,6 +2895,129 @@
           <w:szCs w:val="22"/>
         </w:rPr>
         <w:t xml:space="preserve">Договор составлен на русском языке, в двух экземплярах, равной юридической силы, по одному экземпляру для каждой из сторон. </w:t>
+      </w:r>
+    </w:p>
+    <w:p>
+      <w:pPr>
+        <w:pStyle w:val="Normal"/>
+        <w:tabs>
+          <w:tab w:val="clear" w:pos="720"/>
+          <w:tab w:val="left" w:pos="1134" w:leader="none"/>
+        </w:tabs>
+        <w:spacing w:lineRule="auto" w:line="276" w:before="0" w:after="120"/>
+        <w:jc w:val="both"/>
+        <w:rPr>
+          <w:rFonts w:ascii="Times New Roman" w:hAnsi="Times New Roman" w:eastAsia="Times New Roman" w:cs="Times New Roman"/>
+          <w:color w:val="000000"/>
+          <w:sz w:val="22"/>
+          <w:szCs w:val="22"/>
+        </w:rPr>
+      </w:pPr>
+      <w:r>
+        <w:rPr>
+          <w:rFonts w:eastAsia="Times New Roman" w:cs="Times New Roman" w:ascii="Times New Roman" w:hAnsi="Times New Roman"/>
+          <w:color w:val="000000"/>
+          <w:sz w:val="22"/>
+          <w:szCs w:val="22"/>
+        </w:rPr>
+      </w:r>
+    </w:p>
+    <w:p>
+      <w:pPr>
+        <w:pStyle w:val="Normal"/>
+        <w:tabs>
+          <w:tab w:val="clear" w:pos="720"/>
+          <w:tab w:val="left" w:pos="1134" w:leader="none"/>
+        </w:tabs>
+        <w:spacing w:lineRule="auto" w:line="276" w:before="0" w:after="120"/>
+        <w:jc w:val="both"/>
+        <w:rPr>
+          <w:rFonts w:ascii="Times New Roman" w:hAnsi="Times New Roman" w:eastAsia="Times New Roman" w:cs="Times New Roman"/>
+          <w:color w:val="000000"/>
+          <w:sz w:val="22"/>
+          <w:szCs w:val="22"/>
+        </w:rPr>
+      </w:pPr>
+      <w:r>
+        <w:rPr>
+          <w:rFonts w:eastAsia="Times New Roman" w:cs="Times New Roman" w:ascii="Times New Roman" w:hAnsi="Times New Roman"/>
+          <w:color w:val="000000"/>
+          <w:sz w:val="22"/>
+          <w:szCs w:val="22"/>
+        </w:rPr>
+      </w:r>
+    </w:p>
+    <w:p>
+      <w:pPr>
+        <w:pStyle w:val="Normal"/>
+        <w:tabs>
+          <w:tab w:val="clear" w:pos="720"/>
+          <w:tab w:val="left" w:pos="1134" w:leader="none"/>
+        </w:tabs>
+        <w:spacing w:lineRule="auto" w:line="276" w:before="0" w:after="120"/>
+        <w:jc w:val="both"/>
+        <w:rPr>
+          <w:rFonts w:ascii="Times New Roman" w:hAnsi="Times New Roman" w:eastAsia="Times New Roman" w:cs="Times New Roman"/>
+          <w:color w:val="000000"/>
+          <w:sz w:val="22"/>
+          <w:szCs w:val="22"/>
+        </w:rPr>
+      </w:pPr>
+      <w:r>
+        <w:rPr>
+          <w:rFonts w:eastAsia="Times New Roman" w:cs="Times New Roman" w:ascii="Times New Roman" w:hAnsi="Times New Roman"/>
+          <w:color w:val="000000"/>
+          <w:sz w:val="22"/>
+          <w:szCs w:val="22"/>
+        </w:rPr>
+      </w:r>
+    </w:p>
+    <w:p>
+      <w:pPr>
+        <w:pStyle w:val="Normal"/>
+        <w:tabs>
+          <w:tab w:val="clear" w:pos="720"/>
+          <w:tab w:val="left" w:pos="1134" w:leader="none"/>
+        </w:tabs>
+        <w:spacing w:lineRule="auto" w:line="276" w:before="0" w:after="120"/>
+        <w:jc w:val="both"/>
+        <w:rPr>
+          <w:rFonts w:ascii="Times New Roman" w:hAnsi="Times New Roman" w:eastAsia="Times New Roman" w:cs="Times New Roman"/>
+          <w:color w:val="000000"/>
+          <w:sz w:val="22"/>
+          <w:szCs w:val="22"/>
+        </w:rPr>
+      </w:pPr>
+      <w:r>
+        <w:rPr>
+          <w:rFonts w:eastAsia="Times New Roman" w:cs="Times New Roman" w:ascii="Times New Roman" w:hAnsi="Times New Roman"/>
+          <w:color w:val="000000"/>
+          <w:sz w:val="22"/>
+          <w:szCs w:val="22"/>
+        </w:rPr>
+      </w:r>
+    </w:p>
+    <w:p>
+      <w:pPr>
+        <w:pStyle w:val="Normal"/>
+        <w:tabs>
+          <w:tab w:val="clear" w:pos="720"/>
+          <w:tab w:val="left" w:pos="1134" w:leader="none"/>
+        </w:tabs>
+        <w:spacing w:lineRule="auto" w:line="276" w:before="0" w:after="120"/>
+        <w:jc w:val="both"/>
+        <w:rPr>
+          <w:color w:val="000000"/>
+          <w:sz w:val="22"/>
+          <w:szCs w:val="22"/>
+        </w:rPr>
+      </w:pPr>
+      <w:r>
+        <w:rPr>
+          <w:color w:val="000000"/>
+          <w:sz w:val="22"/>
+          <w:szCs w:val="22"/>
+        </w:rPr>
       </w:r>
     </w:p>
     <w:p>
@@ -2937,7 +3030,7 @@
           <w:numId w:val="2"/>
         </w:numPr>
         <w:spacing w:lineRule="auto" w:line="276" w:before="240" w:after="120"/>
-        <w:ind w:hanging="360" w:left="0"/>
+        <w:ind w:left="0" w:hanging="360"/>
         <w:jc w:val="center"/>
         <w:rPr>
           <w:color w:val="000000"/>
@@ -2954,13 +3047,47 @@
           <w:szCs w:val="22"/>
         </w:rPr>
         <w:t>АДРЕСА И ПЛАТЕЖНЫЕ РЕКВИЗИТЫ СТОРОН</w:t>
+      </w:r>
+    </w:p>
+    <w:p>
+      <w:pPr>
+        <w:pStyle w:val="Normal"/>
+        <w:rPr>
+          <w:rFonts w:ascii="Times New Roman" w:hAnsi="Times New Roman" w:eastAsia="Times New Roman" w:cs="Times New Roman"/>
+          <w:sz w:val="22"/>
+          <w:szCs w:val="22"/>
+        </w:rPr>
+      </w:pPr>
+      <w:r>
+        <w:rPr>
+          <w:rFonts w:eastAsia="Times New Roman" w:cs="Times New Roman" w:ascii="Times New Roman" w:hAnsi="Times New Roman"/>
+          <w:sz w:val="22"/>
+          <w:szCs w:val="22"/>
+        </w:rPr>
+      </w:r>
+    </w:p>
+    <w:p>
+      <w:pPr>
+        <w:pStyle w:val="Normal"/>
+        <w:rPr>
+          <w:rFonts w:ascii="Times New Roman" w:hAnsi="Times New Roman" w:eastAsia="Times New Roman" w:cs="Times New Roman"/>
+          <w:sz w:val="22"/>
+          <w:szCs w:val="22"/>
+        </w:rPr>
+      </w:pPr>
+      <w:r>
+        <w:rPr>
+          <w:rFonts w:eastAsia="Times New Roman" w:cs="Times New Roman" w:ascii="Times New Roman" w:hAnsi="Times New Roman"/>
+          <w:sz w:val="22"/>
+          <w:szCs w:val="22"/>
+        </w:rPr>
       </w:r>
     </w:p>
     <w:tbl>
       <w:tblPr>
-        <w:tblW w:w="9315" w:type="dxa"/>
+        <w:tblW w:w="9498" w:type="dxa"/>
         <w:jc w:val="left"/>
-        <w:tblInd w:w="14" w:type="dxa"/>
+        <w:tblInd w:w="-147" w:type="dxa"/>
         <w:tblLayout w:type="fixed"/>
         <w:tblCellMar>
           <w:top w:w="0" w:type="dxa"/>
@@ -2971,64 +3098,64 @@
         <w:tblLook w:val="0400" w:noHBand="0" w:noVBand="1" w:firstColumn="0" w:lastRow="0" w:lastColumn="0" w:firstRow="0"/>
       </w:tblPr>
       <w:tblGrid>
-        <w:gridCol w:w="4500"/>
-        <w:gridCol w:w="4814"/>
+        <w:gridCol w:w="4673"/>
+        <w:gridCol w:w="4824"/>
       </w:tblGrid>
       <w:tr>
-        <w:trPr>
-          <w:trHeight w:val="435" w:hRule="atLeast"/>
-        </w:trPr>
+        <w:trPr/>
         <w:tc>
           <w:tcPr>
-            <w:tcW w:w="4500" w:type="dxa"/>
-            <w:tcBorders/>
+            <w:tcW w:w="4673" w:type="dxa"/>
+            <w:tcBorders>
+              <w:top w:val="single" w:sz="4" w:space="0" w:color="000000"/>
+              <w:left w:val="single" w:sz="4" w:space="0" w:color="000000"/>
+              <w:bottom w:val="single" w:sz="4" w:space="0" w:color="000000"/>
+              <w:right w:val="single" w:sz="4" w:space="0" w:color="000000"/>
+            </w:tcBorders>
             <w:shd w:color="auto" w:fill="auto" w:val="clear"/>
           </w:tcPr>
           <w:p>
             <w:pPr>
               <w:pStyle w:val="Normal"/>
-              <w:keepNext w:val="true"/>
-              <w:keepLines/>
               <w:widowControl w:val="false"/>
               <w:spacing w:lineRule="auto" w:line="276"/>
-              <w:ind w:hanging="0" w:left="8"/>
               <w:jc w:val="center"/>
               <w:rPr>
-                <w:rFonts w:ascii="Times New Roman" w:hAnsi="Times New Roman" w:eastAsia="Times New Roman" w:cs="Times New Roman"/>
-                <w:b/>
-                <w:color w:val="000000"/>
                 <w:sz w:val="22"/>
                 <w:szCs w:val="22"/>
               </w:rPr>
             </w:pPr>
             <w:r>
               <w:rPr>
-                <w:rFonts w:eastAsia="Times New Roman" w:cs="Times New Roman" w:ascii="Times New Roman" w:hAnsi="Times New Roman"/>
-                <w:b/>
-                <w:sz w:val="22"/>
-                <w:szCs w:val="22"/>
-              </w:rPr>
-              <w:t>Заемщик</w:t>
-            </w:r>
+                <w:b/>
+                <w:sz w:val="22"/>
+                <w:szCs w:val="22"/>
+                <w:lang w:val="en-US" w:eastAsia="en-US"/>
+              </w:rPr>
+              <w:t>Заёмщик</w:t>
+            </w:r>
+            <w:bookmarkStart w:id="12" w:name="_GoBack"/>
+            <w:bookmarkEnd w:id="12"/>
           </w:p>
         </w:tc>
         <w:tc>
           <w:tcPr>
-            <w:tcW w:w="4814" w:type="dxa"/>
-            <w:tcBorders/>
+            <w:tcW w:w="4824" w:type="dxa"/>
+            <w:tcBorders>
+              <w:top w:val="single" w:sz="4" w:space="0" w:color="000000"/>
+              <w:left w:val="single" w:sz="4" w:space="0" w:color="000000"/>
+              <w:bottom w:val="single" w:sz="4" w:space="0" w:color="000000"/>
+              <w:right w:val="single" w:sz="4" w:space="0" w:color="000000"/>
+            </w:tcBorders>
             <w:shd w:color="auto" w:fill="auto" w:val="clear"/>
           </w:tcPr>
           <w:p>
             <w:pPr>
               <w:pStyle w:val="Normal"/>
-              <w:keepNext w:val="true"/>
-              <w:keepLines/>
               <w:widowControl w:val="false"/>
+              <w:spacing w:lineRule="auto" w:line="276"/>
               <w:jc w:val="center"/>
               <w:rPr>
-                <w:rFonts w:ascii="Times New Roman" w:hAnsi="Times New Roman" w:eastAsia="Times New Roman" w:cs="Times New Roman"/>
-                <w:b/>
-                <w:color w:val="000000"/>
                 <w:sz w:val="22"/>
                 <w:szCs w:val="22"/>
               </w:rPr>
@@ -3049,8 +3176,13 @@
         <w:trPr/>
         <w:tc>
           <w:tcPr>
-            <w:tcW w:w="4500" w:type="dxa"/>
-            <w:tcBorders/>
+            <w:tcW w:w="4673" w:type="dxa"/>
+            <w:tcBorders>
+              <w:top w:val="single" w:sz="4" w:space="0" w:color="000000"/>
+              <w:left w:val="single" w:sz="4" w:space="0" w:color="000000"/>
+              <w:bottom w:val="single" w:sz="4" w:space="0" w:color="000000"/>
+              <w:right w:val="single" w:sz="4" w:space="0" w:color="000000"/>
+            </w:tcBorders>
             <w:shd w:color="auto" w:fill="auto" w:val="clear"/>
           </w:tcPr>
           <w:p>
@@ -3058,10 +3190,11 @@
               <w:pStyle w:val="Normal"/>
               <w:widowControl w:val="false"/>
               <w:spacing w:lineRule="auto" w:line="276"/>
-              <w:ind w:hanging="0" w:left="8"/>
-              <w:jc w:val="both"/>
+              <w:jc w:val="center"/>
               <w:rPr>
                 <w:rFonts w:ascii="Times New Roman" w:hAnsi="Times New Roman" w:eastAsia="Times New Roman" w:cs="Times New Roman"/>
+                <w:b/>
+                <w:b/>
                 <w:sz w:val="22"/>
                 <w:szCs w:val="22"/>
               </w:rPr>
@@ -3069,6 +3202,7 @@
             <w:r>
               <w:rPr>
                 <w:rFonts w:eastAsia="Times New Roman" w:cs="Times New Roman" w:ascii="Times New Roman" w:hAnsi="Times New Roman"/>
+                <w:b/>
                 <w:sz w:val="22"/>
                 <w:szCs w:val="22"/>
               </w:rPr>
@@ -3080,21 +3214,16 @@
               <w:pStyle w:val="Normal"/>
               <w:widowControl w:val="false"/>
               <w:spacing w:lineRule="auto" w:line="276"/>
-              <w:ind w:hanging="0" w:left="8"/>
-              <w:jc w:val="both"/>
-              <w:rPr>
-                <w:rFonts w:ascii="Times New Roman" w:hAnsi="Times New Roman" w:eastAsia="Times New Roman" w:cs="Times New Roman"/>
+              <w:rPr>
                 <w:sz w:val="22"/>
                 <w:szCs w:val="22"/>
               </w:rPr>
             </w:pPr>
             <w:r>
               <w:rPr>
-                <w:rFonts w:eastAsia="Times New Roman" w:cs="Times New Roman" w:ascii="Times New Roman" w:hAnsi="Times New Roman"/>
-                <w:sz w:val="22"/>
-                <w:szCs w:val="22"/>
-              </w:rPr>
-              <w:t>Юр. адрес: 353907, Краснодарский край, город Новороссийск, улица Чкалова, дом 48, оф. 16</w:t>
+                <w:sz w:val="22"/>
+                <w:szCs w:val="22"/>
+              </w:rPr>
             </w:r>
           </w:p>
           <w:p>
@@ -3102,8 +3231,6 @@
               <w:pStyle w:val="Normal"/>
               <w:widowControl w:val="false"/>
               <w:spacing w:lineRule="auto" w:line="276"/>
-              <w:ind w:hanging="0" w:left="8"/>
-              <w:jc w:val="both"/>
               <w:rPr>
                 <w:rFonts w:ascii="Times New Roman" w:hAnsi="Times New Roman" w:eastAsia="Times New Roman" w:cs="Times New Roman"/>
                 <w:sz w:val="22"/>
@@ -3113,10 +3240,19 @@
             <w:r>
               <w:rPr>
                 <w:rFonts w:eastAsia="Times New Roman" w:cs="Times New Roman" w:ascii="Times New Roman" w:hAnsi="Times New Roman"/>
-                <w:sz w:val="22"/>
-                <w:szCs w:val="22"/>
-              </w:rPr>
-              <w:t>ОГРН 1172375061891</w:t>
+                <w:b/>
+                <w:sz w:val="22"/>
+                <w:szCs w:val="22"/>
+              </w:rPr>
+              <w:t>Юр.адрес</w:t>
+            </w:r>
+            <w:r>
+              <w:rPr>
+                <w:rFonts w:eastAsia="Times New Roman" w:cs="Times New Roman" w:ascii="Times New Roman" w:hAnsi="Times New Roman"/>
+                <w:sz w:val="22"/>
+                <w:szCs w:val="22"/>
+              </w:rPr>
+              <w:t>: 353907, Краснодарский край, город Новороссийск, улица Чкалова, дом 48, оф. 16</w:t>
             </w:r>
           </w:p>
           <w:p>
@@ -3124,21 +3260,16 @@
               <w:pStyle w:val="Normal"/>
               <w:widowControl w:val="false"/>
               <w:spacing w:lineRule="auto" w:line="276"/>
-              <w:ind w:hanging="0" w:left="8"/>
-              <w:jc w:val="both"/>
-              <w:rPr>
-                <w:rFonts w:ascii="Times New Roman" w:hAnsi="Times New Roman" w:eastAsia="Times New Roman" w:cs="Times New Roman"/>
+              <w:rPr>
                 <w:sz w:val="22"/>
                 <w:szCs w:val="22"/>
               </w:rPr>
             </w:pPr>
             <w:r>
               <w:rPr>
-                <w:rFonts w:eastAsia="Times New Roman" w:cs="Times New Roman" w:ascii="Times New Roman" w:hAnsi="Times New Roman"/>
-                <w:sz w:val="22"/>
-                <w:szCs w:val="22"/>
-              </w:rPr>
-              <w:t>ИНН 2315996766/КПП 231501001</w:t>
+                <w:sz w:val="22"/>
+                <w:szCs w:val="22"/>
+              </w:rPr>
             </w:r>
           </w:p>
           <w:p>
@@ -3146,9 +3277,7 @@
               <w:pStyle w:val="Normal"/>
               <w:widowControl w:val="false"/>
               <w:spacing w:lineRule="auto" w:line="276"/>
-              <w:ind w:hanging="0" w:left="8"/>
-              <w:rPr>
-                <w:rFonts w:ascii="Times New Roman" w:hAnsi="Times New Roman" w:eastAsia="Times New Roman" w:cs="Times New Roman"/>
+              <w:rPr>
                 <w:sz w:val="22"/>
                 <w:szCs w:val="22"/>
               </w:rPr>
@@ -3156,10 +3285,19 @@
             <w:r>
               <w:rPr>
                 <w:rFonts w:eastAsia="Times New Roman" w:cs="Times New Roman" w:ascii="Times New Roman" w:hAnsi="Times New Roman"/>
-                <w:sz w:val="22"/>
-                <w:szCs w:val="22"/>
-              </w:rPr>
-              <w:t>Банковские реквизиты:</w:t>
+                <w:b/>
+                <w:sz w:val="22"/>
+                <w:szCs w:val="22"/>
+              </w:rPr>
+              <w:t>ОГРН</w:t>
+            </w:r>
+            <w:r>
+              <w:rPr>
+                <w:rFonts w:eastAsia="Times New Roman" w:cs="Times New Roman" w:ascii="Times New Roman" w:hAnsi="Times New Roman"/>
+                <w:sz w:val="22"/>
+                <w:szCs w:val="22"/>
+              </w:rPr>
+              <w:t xml:space="preserve"> 1172375061891</w:t>
             </w:r>
           </w:p>
           <w:p>
@@ -3167,9 +3305,7 @@
               <w:pStyle w:val="Normal"/>
               <w:widowControl w:val="false"/>
               <w:spacing w:lineRule="auto" w:line="276"/>
-              <w:ind w:hanging="0" w:left="8"/>
-              <w:rPr>
-                <w:rFonts w:ascii="Times New Roman" w:hAnsi="Times New Roman" w:eastAsia="Times New Roman" w:cs="Times New Roman"/>
+              <w:rPr>
                 <w:sz w:val="22"/>
                 <w:szCs w:val="22"/>
               </w:rPr>
@@ -3177,10 +3313,19 @@
             <w:r>
               <w:rPr>
                 <w:rFonts w:eastAsia="Times New Roman" w:cs="Times New Roman" w:ascii="Times New Roman" w:hAnsi="Times New Roman"/>
-                <w:sz w:val="22"/>
-                <w:szCs w:val="22"/>
-              </w:rPr>
-              <w:t>ООО "РУСТОНН"</w:t>
+                <w:b/>
+                <w:sz w:val="22"/>
+                <w:szCs w:val="22"/>
+              </w:rPr>
+              <w:t>ИНН</w:t>
+            </w:r>
+            <w:r>
+              <w:rPr>
+                <w:rFonts w:eastAsia="Times New Roman" w:cs="Times New Roman" w:ascii="Times New Roman" w:hAnsi="Times New Roman"/>
+                <w:sz w:val="22"/>
+                <w:szCs w:val="22"/>
+              </w:rPr>
+              <w:t xml:space="preserve"> 2315996766</w:t>
             </w:r>
           </w:p>
           <w:p>
@@ -3188,7 +3333,6 @@
               <w:pStyle w:val="Normal"/>
               <w:widowControl w:val="false"/>
               <w:spacing w:lineRule="auto" w:line="276"/>
-              <w:ind w:hanging="0" w:left="8"/>
               <w:rPr>
                 <w:rFonts w:ascii="Times New Roman" w:hAnsi="Times New Roman" w:eastAsia="Times New Roman" w:cs="Times New Roman"/>
                 <w:sz w:val="22"/>
@@ -3198,10 +3342,19 @@
             <w:r>
               <w:rPr>
                 <w:rFonts w:eastAsia="Times New Roman" w:cs="Times New Roman" w:ascii="Times New Roman" w:hAnsi="Times New Roman"/>
-                <w:sz w:val="22"/>
-                <w:szCs w:val="22"/>
-              </w:rPr>
-              <w:t>Расчётный счёт: 40702810830000030444</w:t>
+                <w:b/>
+                <w:sz w:val="22"/>
+                <w:szCs w:val="22"/>
+              </w:rPr>
+              <w:t>КПП</w:t>
+            </w:r>
+            <w:r>
+              <w:rPr>
+                <w:rFonts w:eastAsia="Times New Roman" w:cs="Times New Roman" w:ascii="Times New Roman" w:hAnsi="Times New Roman"/>
+                <w:sz w:val="22"/>
+                <w:szCs w:val="22"/>
+              </w:rPr>
+              <w:t xml:space="preserve"> 231501001</w:t>
             </w:r>
           </w:p>
           <w:p>
@@ -3209,20 +3362,16 @@
               <w:pStyle w:val="Normal"/>
               <w:widowControl w:val="false"/>
               <w:spacing w:lineRule="auto" w:line="276"/>
-              <w:ind w:hanging="0" w:left="8"/>
-              <w:rPr>
-                <w:rFonts w:ascii="Times New Roman" w:hAnsi="Times New Roman" w:eastAsia="Times New Roman" w:cs="Times New Roman"/>
+              <w:rPr>
                 <w:sz w:val="22"/>
                 <w:szCs w:val="22"/>
               </w:rPr>
             </w:pPr>
             <w:r>
               <w:rPr>
-                <w:rFonts w:eastAsia="Times New Roman" w:cs="Times New Roman" w:ascii="Times New Roman" w:hAnsi="Times New Roman"/>
-                <w:sz w:val="22"/>
-                <w:szCs w:val="22"/>
-              </w:rPr>
-              <w:t>Банк: КРАСНОДАРСКОЕ ОТДЕЛЕНИЕ N8619 ПАО СБЕРБАНК</w:t>
+                <w:sz w:val="22"/>
+                <w:szCs w:val="22"/>
+              </w:rPr>
             </w:r>
           </w:p>
           <w:p>
@@ -3230,9 +3379,7 @@
               <w:pStyle w:val="Normal"/>
               <w:widowControl w:val="false"/>
               <w:spacing w:lineRule="auto" w:line="276"/>
-              <w:ind w:hanging="0" w:left="8"/>
-              <w:rPr>
-                <w:rFonts w:ascii="Times New Roman" w:hAnsi="Times New Roman" w:eastAsia="Times New Roman" w:cs="Times New Roman"/>
+              <w:rPr>
                 <w:sz w:val="22"/>
                 <w:szCs w:val="22"/>
               </w:rPr>
@@ -3240,10 +3387,19 @@
             <w:r>
               <w:rPr>
                 <w:rFonts w:eastAsia="Times New Roman" w:cs="Times New Roman" w:ascii="Times New Roman" w:hAnsi="Times New Roman"/>
-                <w:sz w:val="22"/>
-                <w:szCs w:val="22"/>
-              </w:rPr>
-              <w:t>БИК: 040349602</w:t>
+                <w:b/>
+                <w:sz w:val="22"/>
+                <w:szCs w:val="22"/>
+              </w:rPr>
+              <w:t>Банковские реквизиты</w:t>
+            </w:r>
+            <w:r>
+              <w:rPr>
+                <w:rFonts w:eastAsia="Times New Roman" w:cs="Times New Roman" w:ascii="Times New Roman" w:hAnsi="Times New Roman"/>
+                <w:sz w:val="22"/>
+                <w:szCs w:val="22"/>
+              </w:rPr>
+              <w:t>: ООО "РУСТОНН"</w:t>
             </w:r>
           </w:p>
           <w:p>
@@ -3251,9 +3407,10 @@
               <w:pStyle w:val="Normal"/>
               <w:widowControl w:val="false"/>
               <w:spacing w:lineRule="auto" w:line="276"/>
-              <w:ind w:hanging="0" w:left="8"/>
               <w:rPr>
                 <w:rFonts w:ascii="Times New Roman" w:hAnsi="Times New Roman" w:eastAsia="Times New Roman" w:cs="Times New Roman"/>
+                <w:b/>
+                <w:b/>
                 <w:sz w:val="22"/>
                 <w:szCs w:val="22"/>
               </w:rPr>
@@ -3261,10 +3418,10 @@
             <w:r>
               <w:rPr>
                 <w:rFonts w:eastAsia="Times New Roman" w:cs="Times New Roman" w:ascii="Times New Roman" w:hAnsi="Times New Roman"/>
-                <w:sz w:val="22"/>
-                <w:szCs w:val="22"/>
-              </w:rPr>
-              <w:t>Кор. Cчёт: 30101810100000000602</w:t>
+                <w:b/>
+                <w:sz w:val="22"/>
+                <w:szCs w:val="22"/>
+              </w:rPr>
             </w:r>
           </w:p>
           <w:p>
@@ -3272,7 +3429,6 @@
               <w:pStyle w:val="Normal"/>
               <w:widowControl w:val="false"/>
               <w:spacing w:lineRule="auto" w:line="276"/>
-              <w:ind w:hanging="0" w:left="8"/>
               <w:rPr>
                 <w:rFonts w:ascii="Times New Roman" w:hAnsi="Times New Roman" w:eastAsia="Times New Roman" w:cs="Times New Roman"/>
                 <w:sz w:val="22"/>
@@ -3282,10 +3438,19 @@
             <w:r>
               <w:rPr>
                 <w:rFonts w:eastAsia="Times New Roman" w:cs="Times New Roman" w:ascii="Times New Roman" w:hAnsi="Times New Roman"/>
-                <w:sz w:val="22"/>
-                <w:szCs w:val="22"/>
-              </w:rPr>
-              <w:t>ОГРН: 1172375061891</w:t>
+                <w:b/>
+                <w:sz w:val="22"/>
+                <w:szCs w:val="22"/>
+              </w:rPr>
+              <w:t>Банк</w:t>
+            </w:r>
+            <w:r>
+              <w:rPr>
+                <w:rFonts w:eastAsia="Times New Roman" w:cs="Times New Roman" w:ascii="Times New Roman" w:hAnsi="Times New Roman"/>
+                <w:sz w:val="22"/>
+                <w:szCs w:val="22"/>
+              </w:rPr>
+              <w:t>: КРАСНОДАРСКОЕ ОТДЕЛЕНИЕ N8619 ПАО СБЕРБАНК</w:t>
             </w:r>
           </w:p>
           <w:p>
@@ -3293,7 +3458,6 @@
               <w:pStyle w:val="Normal"/>
               <w:widowControl w:val="false"/>
               <w:spacing w:lineRule="auto" w:line="276"/>
-              <w:ind w:hanging="0" w:left="8"/>
               <w:rPr>
                 <w:rFonts w:ascii="Times New Roman" w:hAnsi="Times New Roman" w:eastAsia="Times New Roman" w:cs="Times New Roman"/>
                 <w:sz w:val="22"/>
@@ -3303,10 +3467,19 @@
             <w:r>
               <w:rPr>
                 <w:rFonts w:eastAsia="Times New Roman" w:cs="Times New Roman" w:ascii="Times New Roman" w:hAnsi="Times New Roman"/>
-                <w:sz w:val="22"/>
-                <w:szCs w:val="22"/>
-              </w:rPr>
-              <w:t>ИНН: 2315996766/КПП: 231501001</w:t>
+                <w:b/>
+                <w:sz w:val="22"/>
+                <w:szCs w:val="22"/>
+              </w:rPr>
+              <w:t>Расчётный счёт</w:t>
+            </w:r>
+            <w:r>
+              <w:rPr>
+                <w:rFonts w:eastAsia="Times New Roman" w:cs="Times New Roman" w:ascii="Times New Roman" w:hAnsi="Times New Roman"/>
+                <w:sz w:val="22"/>
+                <w:szCs w:val="22"/>
+              </w:rPr>
+              <w:t>: 40702810830000030444</w:t>
             </w:r>
           </w:p>
           <w:p>
@@ -3314,8 +3487,6 @@
               <w:pStyle w:val="Normal"/>
               <w:widowControl w:val="false"/>
               <w:spacing w:lineRule="auto" w:line="276"/>
-              <w:ind w:hanging="0" w:left="8"/>
-              <w:jc w:val="both"/>
               <w:rPr>
                 <w:rFonts w:ascii="Times New Roman" w:hAnsi="Times New Roman" w:eastAsia="Times New Roman" w:cs="Times New Roman"/>
                 <w:sz w:val="22"/>
@@ -3325,10 +3496,19 @@
             <w:r>
               <w:rPr>
                 <w:rFonts w:eastAsia="Times New Roman" w:cs="Times New Roman" w:ascii="Times New Roman" w:hAnsi="Times New Roman"/>
-                <w:sz w:val="22"/>
-                <w:szCs w:val="22"/>
-              </w:rPr>
-              <w:t>Телефон: +7(928)663-75-56</w:t>
+                <w:b/>
+                <w:sz w:val="22"/>
+                <w:szCs w:val="22"/>
+              </w:rPr>
+              <w:t>Банк</w:t>
+            </w:r>
+            <w:r>
+              <w:rPr>
+                <w:rFonts w:eastAsia="Times New Roman" w:cs="Times New Roman" w:ascii="Times New Roman" w:hAnsi="Times New Roman"/>
+                <w:sz w:val="22"/>
+                <w:szCs w:val="22"/>
+              </w:rPr>
+              <w:t>: КРАСНОДАРСКОЕ ОТДЕЛЕНИЕ N8619 ПАО СБЕРБАНК</w:t>
             </w:r>
           </w:p>
           <w:p>
@@ -3336,8 +3516,6 @@
               <w:pStyle w:val="Normal"/>
               <w:widowControl w:val="false"/>
               <w:spacing w:lineRule="auto" w:line="276"/>
-              <w:ind w:hanging="0" w:left="8"/>
-              <w:jc w:val="both"/>
               <w:rPr>
                 <w:rFonts w:ascii="Times New Roman" w:hAnsi="Times New Roman" w:eastAsia="Times New Roman" w:cs="Times New Roman"/>
                 <w:sz w:val="22"/>
@@ -3347,45 +3525,190 @@
             <w:r>
               <w:rPr>
                 <w:rFonts w:eastAsia="Times New Roman" w:cs="Times New Roman" w:ascii="Times New Roman" w:hAnsi="Times New Roman"/>
-                <w:sz w:val="22"/>
-                <w:szCs w:val="22"/>
-              </w:rPr>
-              <w:t>Эл. почта:</w:t>
-            </w:r>
-            <w:hyperlink r:id="rId6">
-              <w:r>
-                <w:rPr>
-                  <w:rFonts w:eastAsia="Times New Roman" w:cs="Times New Roman" w:ascii="Times New Roman" w:hAnsi="Times New Roman"/>
-                  <w:color w:val="1155CC"/>
-                  <w:sz w:val="22"/>
-                  <w:szCs w:val="22"/>
-                  <w:u w:val="single"/>
-                </w:rPr>
-                <w:t>t.pugachev@gmail.com</w:t>
-              </w:r>
-            </w:hyperlink>
-            <w:r>
-              <w:rPr>
-                <w:rFonts w:eastAsia="Times New Roman" w:cs="Times New Roman" w:ascii="Times New Roman" w:hAnsi="Times New Roman"/>
-                <w:sz w:val="22"/>
-                <w:szCs w:val="22"/>
-              </w:rPr>
-              <w:br/>
-              <w:t xml:space="preserve">                  partners@rustonn.ru</w:t>
+                <w:b/>
+                <w:sz w:val="22"/>
+                <w:szCs w:val="22"/>
+              </w:rPr>
+              <w:t>БИК</w:t>
+            </w:r>
+            <w:r>
+              <w:rPr>
+                <w:rFonts w:eastAsia="Times New Roman" w:cs="Times New Roman" w:ascii="Times New Roman" w:hAnsi="Times New Roman"/>
+                <w:sz w:val="22"/>
+                <w:szCs w:val="22"/>
+              </w:rPr>
+              <w:t xml:space="preserve">: 040349602            </w:t>
+            </w:r>
+          </w:p>
+          <w:p>
+            <w:pPr>
+              <w:pStyle w:val="Normal"/>
+              <w:widowControl w:val="false"/>
+              <w:spacing w:lineRule="auto" w:line="276"/>
+              <w:rPr>
+                <w:sz w:val="22"/>
+                <w:szCs w:val="22"/>
+              </w:rPr>
+            </w:pPr>
+            <w:r>
+              <w:rPr>
+                <w:rFonts w:eastAsia="Times New Roman" w:cs="Times New Roman" w:ascii="Times New Roman" w:hAnsi="Times New Roman"/>
+                <w:b/>
+                <w:sz w:val="22"/>
+                <w:szCs w:val="22"/>
+              </w:rPr>
+              <w:t>Кор. Cчёт</w:t>
+            </w:r>
+            <w:r>
+              <w:rPr>
+                <w:rFonts w:eastAsia="Times New Roman" w:cs="Times New Roman" w:ascii="Times New Roman" w:hAnsi="Times New Roman"/>
+                <w:sz w:val="22"/>
+                <w:szCs w:val="22"/>
+              </w:rPr>
+              <w:t>: 30101810100000000602</w:t>
+            </w:r>
+          </w:p>
+          <w:p>
+            <w:pPr>
+              <w:pStyle w:val="Normal"/>
+              <w:widowControl w:val="false"/>
+              <w:spacing w:lineRule="auto" w:line="276"/>
+              <w:rPr>
+                <w:rFonts w:ascii="Times New Roman" w:hAnsi="Times New Roman" w:eastAsia="Times New Roman" w:cs="Times New Roman"/>
+                <w:sz w:val="22"/>
+                <w:szCs w:val="22"/>
+              </w:rPr>
+            </w:pPr>
+            <w:r>
+              <w:rPr>
+                <w:rFonts w:eastAsia="Times New Roman" w:cs="Times New Roman" w:ascii="Times New Roman" w:hAnsi="Times New Roman"/>
+                <w:sz w:val="22"/>
+                <w:szCs w:val="22"/>
+              </w:rPr>
+            </w:r>
+          </w:p>
+          <w:p>
+            <w:pPr>
+              <w:pStyle w:val="Normal"/>
+              <w:widowControl w:val="false"/>
+              <w:spacing w:lineRule="auto" w:line="276"/>
+              <w:rPr>
+                <w:sz w:val="22"/>
+                <w:szCs w:val="22"/>
+              </w:rPr>
+            </w:pPr>
+            <w:r>
+              <w:rPr>
+                <w:rFonts w:eastAsia="Times New Roman" w:cs="Times New Roman" w:ascii="Times New Roman" w:hAnsi="Times New Roman"/>
+                <w:b/>
+                <w:sz w:val="22"/>
+                <w:szCs w:val="22"/>
+              </w:rPr>
+              <w:t>Телефон</w:t>
+            </w:r>
+            <w:r>
+              <w:rPr>
+                <w:rFonts w:eastAsia="Times New Roman" w:cs="Times New Roman" w:ascii="Times New Roman" w:hAnsi="Times New Roman"/>
+                <w:sz w:val="22"/>
+                <w:szCs w:val="22"/>
+              </w:rPr>
+              <w:t>: +7(928)6637556</w:t>
+            </w:r>
+          </w:p>
+          <w:p>
+            <w:pPr>
+              <w:pStyle w:val="Normal"/>
+              <w:widowControl w:val="false"/>
+              <w:spacing w:lineRule="auto" w:line="276"/>
+              <w:rPr>
+                <w:sz w:val="22"/>
+                <w:szCs w:val="22"/>
+              </w:rPr>
+            </w:pPr>
+            <w:r>
+              <w:rPr>
+                <w:b/>
+              </w:rPr>
+              <w:t>E-mail</w:t>
+            </w:r>
+            <w:r>
+              <w:rPr>
+                <w:rFonts w:eastAsia="Times New Roman" w:cs="Times New Roman" w:ascii="Times New Roman" w:hAnsi="Times New Roman"/>
+                <w:sz w:val="22"/>
+                <w:szCs w:val="22"/>
+              </w:rPr>
+              <w:t>: t.pugachev@gmail.com</w:t>
+            </w:r>
+          </w:p>
+          <w:p>
+            <w:pPr>
+              <w:pStyle w:val="Normal"/>
+              <w:widowControl w:val="false"/>
+              <w:spacing w:lineRule="auto" w:line="276"/>
+              <w:rPr>
+                <w:rFonts w:ascii="Times New Roman" w:hAnsi="Times New Roman" w:eastAsia="Times New Roman" w:cs="Times New Roman"/>
+                <w:b/>
+                <w:b/>
+                <w:sz w:val="22"/>
+                <w:szCs w:val="22"/>
+              </w:rPr>
+            </w:pPr>
+            <w:r>
+              <w:rPr>
+                <w:rFonts w:eastAsia="Times New Roman" w:cs="Times New Roman" w:ascii="Times New Roman" w:hAnsi="Times New Roman"/>
+                <w:b/>
+                <w:sz w:val="22"/>
+                <w:szCs w:val="22"/>
+              </w:rPr>
+            </w:r>
+          </w:p>
+          <w:p>
+            <w:pPr>
+              <w:pStyle w:val="Normal"/>
+              <w:widowControl w:val="false"/>
+              <w:spacing w:lineRule="auto" w:line="276"/>
+              <w:rPr>
+                <w:rFonts w:ascii="Times New Roman" w:hAnsi="Times New Roman" w:eastAsia="Times New Roman" w:cs="Times New Roman"/>
+                <w:b/>
+                <w:b/>
+                <w:sz w:val="22"/>
+                <w:szCs w:val="22"/>
+              </w:rPr>
+            </w:pPr>
+            <w:r>
+              <w:rPr>
+                <w:rFonts w:eastAsia="Times New Roman" w:cs="Times New Roman" w:ascii="Times New Roman" w:hAnsi="Times New Roman"/>
+                <w:b/>
+                <w:sz w:val="22"/>
+                <w:szCs w:val="22"/>
+              </w:rPr>
             </w:r>
           </w:p>
         </w:tc>
         <w:tc>
           <w:tcPr>
-            <w:tcW w:w="4814" w:type="dxa"/>
-            <w:tcBorders/>
+            <w:tcW w:w="4824" w:type="dxa"/>
+            <w:tcBorders>
+              <w:top w:val="single" w:sz="4" w:space="0" w:color="000000"/>
+              <w:left w:val="single" w:sz="4" w:space="0" w:color="000000"/>
+              <w:bottom w:val="single" w:sz="4" w:space="0" w:color="000000"/>
+              <w:right w:val="single" w:sz="4" w:space="0" w:color="000000"/>
+            </w:tcBorders>
             <w:shd w:color="auto" w:fill="auto" w:val="clear"/>
           </w:tcPr>
           <w:p>
             <w:pPr>
               <w:pStyle w:val="Normal"/>
               <w:widowControl w:val="false"/>
-              <w:rPr/>
+              <w:spacing w:lineRule="auto" w:line="276"/>
+              <w:jc w:val="center"/>
+              <w:rPr>
+                <w:rFonts w:ascii="Times New Roman" w:hAnsi="Times New Roman" w:eastAsia="Times New Roman" w:cs="Times New Roman"/>
+                <w:b/>
+                <w:b/>
+                <w:sz w:val="22"/>
+                <w:szCs w:val="22"/>
+              </w:rPr>
             </w:pPr>
             <w:r>
               <w:rPr>
@@ -3400,115 +3723,205 @@
             <w:pPr>
               <w:pStyle w:val="Normal"/>
               <w:widowControl w:val="false"/>
-              <w:rPr/>
+              <w:spacing w:lineRule="auto" w:line="276"/>
+              <w:rPr>
+                <w:rFonts w:ascii="Times New Roman" w:hAnsi="Times New Roman" w:cs="Times New Roman"/>
+                <w:sz w:val="22"/>
+                <w:szCs w:val="22"/>
+              </w:rPr>
             </w:pPr>
             <w:r>
               <w:rPr>
                 <w:rFonts w:eastAsia="Times New Roman" w:cs="Times New Roman" w:ascii="Times New Roman" w:hAnsi="Times New Roman"/>
-                <w:sz w:val="22"/>
-                <w:szCs w:val="22"/>
-              </w:rPr>
-              <w:t>Паспорт серии @&lt;PASSPORT_SERIA&gt;@, номер @&lt;PASSPORT_NUM&gt;@, выдан @&lt;PASSPORT_WHOM&gt;@ @&lt;PASSPORT_DATE&gt;@.</w:t>
+                <w:b/>
+                <w:sz w:val="22"/>
+                <w:szCs w:val="22"/>
+              </w:rPr>
+              <w:br/>
+            </w:r>
+            <w:r>
+              <w:rPr>
+                <w:rFonts w:eastAsia="Times New Roman" w:cs="Times New Roman" w:ascii="Times New Roman" w:hAnsi="Times New Roman"/>
+                <w:sz w:val="22"/>
+                <w:szCs w:val="22"/>
+              </w:rPr>
+              <w:t xml:space="preserve">Паспорт Серия @&lt;PASSPORT_SERIA&gt;@ </w:t>
+            </w:r>
+            <w:r>
+              <w:rPr>
+                <w:rFonts w:cs="Times New Roman" w:ascii="Times New Roman" w:hAnsi="Times New Roman"/>
+                <w:sz w:val="22"/>
+                <w:szCs w:val="22"/>
+              </w:rPr>
+              <w:t>номер</w:t>
+            </w:r>
+            <w:r>
+              <w:rPr>
+                <w:rFonts w:eastAsia="Times New Roman" w:cs="Times New Roman" w:ascii="Times New Roman" w:hAnsi="Times New Roman"/>
+                <w:sz w:val="22"/>
+                <w:szCs w:val="22"/>
+              </w:rPr>
+              <w:t xml:space="preserve"> @&lt;PASSPORT_NUM&gt;@, выдан</w:t>
+            </w:r>
+            <w:r>
+              <w:rPr>
+                <w:rFonts w:cs="Times New Roman" w:ascii="Times New Roman" w:hAnsi="Times New Roman"/>
+                <w:sz w:val="22"/>
+                <w:szCs w:val="22"/>
+              </w:rPr>
+              <w:t>:</w:t>
+            </w:r>
+            <w:r>
+              <w:rPr>
+                <w:rFonts w:eastAsia="Times New Roman" w:cs="Times New Roman" w:ascii="Times New Roman" w:hAnsi="Times New Roman"/>
+                <w:sz w:val="22"/>
+                <w:szCs w:val="22"/>
+              </w:rPr>
+              <w:t xml:space="preserve"> @&lt;PASSPORT_WHOM&gt;@</w:t>
+            </w:r>
+            <w:r>
+              <w:rPr>
+                <w:rFonts w:cs="Times New Roman" w:ascii="Times New Roman" w:hAnsi="Times New Roman"/>
+                <w:sz w:val="22"/>
+                <w:szCs w:val="22"/>
+              </w:rPr>
+              <w:t xml:space="preserve">, дата выдачи </w:t>
+            </w:r>
+            <w:r>
+              <w:rPr>
+                <w:rFonts w:eastAsia="Times New Roman" w:cs="Times New Roman" w:ascii="Times New Roman" w:hAnsi="Times New Roman"/>
+                <w:sz w:val="22"/>
+                <w:szCs w:val="22"/>
+              </w:rPr>
+              <w:t xml:space="preserve"> @&lt;PASSPORT_DATE&gt;@ </w:t>
             </w:r>
           </w:p>
           <w:p>
             <w:pPr>
               <w:pStyle w:val="Normal"/>
               <w:widowControl w:val="false"/>
-              <w:rPr/>
+              <w:spacing w:lineRule="auto" w:line="276"/>
+              <w:rPr>
+                <w:rFonts w:ascii="Times New Roman" w:hAnsi="Times New Roman" w:cs="Times New Roman"/>
+                <w:sz w:val="22"/>
+                <w:szCs w:val="22"/>
+              </w:rPr>
             </w:pPr>
             <w:r>
               <w:rPr>
-                <w:rFonts w:eastAsia="Times New Roman" w:cs="Times New Roman" w:ascii="Times New Roman" w:hAnsi="Times New Roman"/>
-                <w:sz w:val="22"/>
-                <w:szCs w:val="22"/>
-              </w:rPr>
-              <w:t>Дата рождения: @&lt;BI</w:t>
-            </w:r>
-            <w:r>
-              <w:rPr>
-                <w:rFonts w:eastAsia="Times New Roman" w:cs="Times New Roman" w:ascii="Times New Roman" w:hAnsi="Times New Roman"/>
-                <w:sz w:val="22"/>
-                <w:szCs w:val="22"/>
-                <w:lang w:val="en-US"/>
-              </w:rPr>
-              <w:t>RTH_DATE</w:t>
-            </w:r>
-            <w:r>
-              <w:rPr>
-                <w:rFonts w:eastAsia="Times New Roman" w:cs="Times New Roman" w:ascii="Times New Roman" w:hAnsi="Times New Roman"/>
-                <w:sz w:val="22"/>
-                <w:szCs w:val="22"/>
-              </w:rPr>
-              <w:t>&gt;@</w:t>
+                <w:rFonts w:cs="Times New Roman" w:ascii="Times New Roman" w:hAnsi="Times New Roman"/>
+                <w:sz w:val="22"/>
+                <w:szCs w:val="22"/>
+              </w:rPr>
             </w:r>
           </w:p>
           <w:p>
             <w:pPr>
               <w:pStyle w:val="Normal"/>
               <w:widowControl w:val="false"/>
-              <w:rPr/>
+              <w:spacing w:lineRule="auto" w:line="276"/>
+              <w:rPr>
+                <w:rFonts w:ascii="Times New Roman" w:hAnsi="Times New Roman" w:cs="Times New Roman"/>
+                <w:sz w:val="22"/>
+                <w:szCs w:val="22"/>
+              </w:rPr>
             </w:pPr>
             <w:r>
               <w:rPr>
-                <w:rFonts w:eastAsia="Times New Roman" w:cs="Times New Roman" w:ascii="Times New Roman" w:hAnsi="Times New Roman"/>
-                <w:sz w:val="22"/>
-                <w:szCs w:val="22"/>
-              </w:rPr>
-              <w:t>ИНН: @&lt;INN&gt;@</w:t>
+                <w:rFonts w:cs="Times New Roman" w:ascii="Times New Roman" w:hAnsi="Times New Roman"/>
+                <w:b/>
+                <w:sz w:val="22"/>
+                <w:szCs w:val="22"/>
+              </w:rPr>
+              <w:t>Адрес регистрации</w:t>
+            </w:r>
+            <w:r>
+              <w:rPr>
+                <w:rFonts w:cs="Times New Roman" w:ascii="Times New Roman" w:hAnsi="Times New Roman"/>
+                <w:sz w:val="22"/>
+                <w:szCs w:val="22"/>
+              </w:rPr>
+              <w:t xml:space="preserve">: </w:t>
+            </w:r>
+            <w:r>
+              <w:rPr>
+                <w:sz w:val="22"/>
+                <w:szCs w:val="22"/>
+                <w:lang w:eastAsia="en-US"/>
+              </w:rPr>
+              <w:t>@&lt;ADDRESS&gt;@</w:t>
+            </w:r>
+            <w:r>
+              <w:rPr>
+                <w:rFonts w:eastAsia="Times New Roman" w:cs="Times New Roman" w:ascii="Times New Roman" w:hAnsi="Times New Roman"/>
+                <w:sz w:val="22"/>
+                <w:szCs w:val="22"/>
+              </w:rPr>
+              <w:t xml:space="preserve"> </w:t>
             </w:r>
           </w:p>
           <w:p>
             <w:pPr>
               <w:pStyle w:val="Normal"/>
               <w:widowControl w:val="false"/>
-              <w:rPr/>
+              <w:spacing w:lineRule="auto" w:line="276"/>
+              <w:rPr>
+                <w:rFonts w:ascii="Times New Roman" w:hAnsi="Times New Roman" w:cs="Times New Roman"/>
+                <w:sz w:val="22"/>
+                <w:szCs w:val="22"/>
+              </w:rPr>
             </w:pPr>
             <w:r>
               <w:rPr>
-                <w:rFonts w:eastAsia="Times New Roman" w:cs="Times New Roman" w:ascii="Times New Roman" w:hAnsi="Times New Roman"/>
-                <w:sz w:val="22"/>
-                <w:szCs w:val="22"/>
-              </w:rPr>
-              <w:t>Банковские реквизиты:</w:t>
+                <w:rFonts w:cs="Times New Roman" w:ascii="Times New Roman" w:hAnsi="Times New Roman"/>
+                <w:sz w:val="22"/>
+                <w:szCs w:val="22"/>
+              </w:rPr>
             </w:r>
           </w:p>
           <w:p>
             <w:pPr>
               <w:pStyle w:val="Normal"/>
               <w:widowControl w:val="false"/>
-              <w:rPr/>
+              <w:spacing w:lineRule="auto" w:line="276"/>
+              <w:rPr>
+                <w:rFonts w:ascii="Times New Roman" w:hAnsi="Times New Roman" w:eastAsia="Times New Roman" w:cs="Times New Roman"/>
+                <w:sz w:val="22"/>
+                <w:szCs w:val="22"/>
+              </w:rPr>
             </w:pPr>
             <w:r>
               <w:rPr>
                 <w:rFonts w:eastAsia="Times New Roman" w:cs="Times New Roman" w:ascii="Times New Roman" w:hAnsi="Times New Roman"/>
-                <w:sz w:val="22"/>
-                <w:szCs w:val="22"/>
-              </w:rPr>
-              <w:t>@&lt;FIO_FULL&gt;@</w:t>
-              <w:br/>
-              <w:t xml:space="preserve">Расчётный счёт: @&lt;PAYMENT_ACCOUNT&gt;@ </w:t>
-              <w:br/>
-              <w:t>Банк: @&lt;BANK_NAME&gt;@</w:t>
-              <w:br/>
-              <w:t xml:space="preserve">БИК: @&lt;BIK&gt;@ </w:t>
-              <w:br/>
-              <w:t>Корр. счет: @&lt;CORR_ACCOUNT&gt;@</w:t>
+                <w:b/>
+                <w:sz w:val="22"/>
+                <w:szCs w:val="22"/>
+              </w:rPr>
+              <w:t>ИНН</w:t>
+            </w:r>
+            <w:r>
+              <w:rPr>
+                <w:rFonts w:eastAsia="Times New Roman" w:cs="Times New Roman" w:ascii="Times New Roman" w:hAnsi="Times New Roman"/>
+                <w:sz w:val="22"/>
+                <w:szCs w:val="22"/>
+              </w:rPr>
+              <w:t>: @&lt;INN&gt;@</w:t>
             </w:r>
           </w:p>
           <w:p>
             <w:pPr>
               <w:pStyle w:val="Normal"/>
               <w:widowControl w:val="false"/>
-              <w:rPr>
-                <w:rFonts w:ascii="Times New Roman" w:hAnsi="Times New Roman" w:eastAsia="Times New Roman" w:cs="Times New Roman"/>
+              <w:spacing w:lineRule="auto" w:line="276"/>
+              <w:rPr>
+                <w:rFonts w:ascii="Times New Roman" w:hAnsi="Times New Roman" w:cs="Times New Roman"/>
                 <w:sz w:val="22"/>
                 <w:szCs w:val="22"/>
               </w:rPr>
             </w:pPr>
             <w:r>
               <w:rPr>
-                <w:rFonts w:eastAsia="Times New Roman" w:cs="Times New Roman" w:ascii="Times New Roman" w:hAnsi="Times New Roman"/>
+                <w:rFonts w:cs="Times New Roman" w:ascii="Times New Roman" w:hAnsi="Times New Roman"/>
                 <w:sz w:val="22"/>
                 <w:szCs w:val="22"/>
               </w:rPr>
@@ -3518,24 +3931,171 @@
             <w:pPr>
               <w:pStyle w:val="Normal"/>
               <w:widowControl w:val="false"/>
-              <w:rPr/>
+              <w:spacing w:lineRule="auto" w:line="276"/>
+              <w:rPr>
+                <w:rFonts w:ascii="Times New Roman" w:hAnsi="Times New Roman" w:cs="Times New Roman"/>
+                <w:sz w:val="22"/>
+                <w:szCs w:val="22"/>
+              </w:rPr>
             </w:pPr>
             <w:r>
               <w:rPr>
                 <w:rFonts w:eastAsia="Times New Roman" w:cs="Times New Roman" w:ascii="Times New Roman" w:hAnsi="Times New Roman"/>
-                <w:sz w:val="22"/>
-                <w:szCs w:val="22"/>
-              </w:rPr>
-              <w:t>Телефон: @&lt;PHONE_NUMBER&gt;@</w:t>
-              <w:br/>
-              <w:t>Эл. почта: @&lt;EMAIL&gt;@</w:t>
+                <w:b/>
+                <w:sz w:val="22"/>
+                <w:szCs w:val="22"/>
+              </w:rPr>
+              <w:t>Банк</w:t>
+            </w:r>
+            <w:r>
+              <w:rPr>
+                <w:rFonts w:eastAsia="Times New Roman" w:cs="Times New Roman" w:ascii="Times New Roman" w:hAnsi="Times New Roman"/>
+                <w:sz w:val="22"/>
+                <w:szCs w:val="22"/>
+              </w:rPr>
+              <w:t xml:space="preserve">: @&lt;BANK_NAME&gt;@ </w:t>
             </w:r>
           </w:p>
           <w:p>
             <w:pPr>
               <w:pStyle w:val="Normal"/>
               <w:widowControl w:val="false"/>
-              <w:jc w:val="both"/>
+              <w:spacing w:lineRule="auto" w:line="276"/>
+              <w:rPr>
+                <w:rFonts w:ascii="Times New Roman" w:hAnsi="Times New Roman" w:cs="Times New Roman"/>
+                <w:sz w:val="22"/>
+                <w:szCs w:val="22"/>
+              </w:rPr>
+            </w:pPr>
+            <w:r>
+              <w:rPr>
+                <w:rFonts w:eastAsia="Times New Roman" w:cs="Times New Roman" w:ascii="Times New Roman" w:hAnsi="Times New Roman"/>
+                <w:b/>
+                <w:sz w:val="22"/>
+                <w:szCs w:val="22"/>
+              </w:rPr>
+              <w:t>Расчётный счёт</w:t>
+            </w:r>
+            <w:r>
+              <w:rPr>
+                <w:rFonts w:eastAsia="Times New Roman" w:cs="Times New Roman" w:ascii="Times New Roman" w:hAnsi="Times New Roman"/>
+                <w:sz w:val="22"/>
+                <w:szCs w:val="22"/>
+              </w:rPr>
+              <w:t xml:space="preserve">: @&lt;PAYMENT_ACCOUNT&gt;@ </w:t>
+            </w:r>
+          </w:p>
+          <w:p>
+            <w:pPr>
+              <w:pStyle w:val="Normal"/>
+              <w:widowControl w:val="false"/>
+              <w:spacing w:lineRule="auto" w:line="276"/>
+              <w:rPr>
+                <w:rFonts w:ascii="Times New Roman" w:hAnsi="Times New Roman" w:cs="Times New Roman"/>
+                <w:sz w:val="22"/>
+                <w:szCs w:val="22"/>
+              </w:rPr>
+            </w:pPr>
+            <w:r>
+              <w:rPr>
+                <w:rFonts w:eastAsia="Times New Roman" w:cs="Times New Roman" w:ascii="Times New Roman" w:hAnsi="Times New Roman"/>
+                <w:b/>
+                <w:sz w:val="22"/>
+                <w:szCs w:val="22"/>
+              </w:rPr>
+              <w:t>БИК</w:t>
+            </w:r>
+            <w:r>
+              <w:rPr>
+                <w:rFonts w:eastAsia="Times New Roman" w:cs="Times New Roman" w:ascii="Times New Roman" w:hAnsi="Times New Roman"/>
+                <w:sz w:val="22"/>
+                <w:szCs w:val="22"/>
+              </w:rPr>
+              <w:t xml:space="preserve">: @&lt;BIK&gt;@  </w:t>
+            </w:r>
+          </w:p>
+          <w:p>
+            <w:pPr>
+              <w:pStyle w:val="Normal"/>
+              <w:widowControl w:val="false"/>
+              <w:spacing w:lineRule="auto" w:line="276"/>
+              <w:rPr>
+                <w:rFonts w:ascii="Times New Roman" w:hAnsi="Times New Roman" w:cs="Times New Roman"/>
+                <w:sz w:val="22"/>
+                <w:szCs w:val="22"/>
+              </w:rPr>
+            </w:pPr>
+            <w:r>
+              <w:rPr>
+                <w:rFonts w:eastAsia="Times New Roman" w:cs="Times New Roman" w:ascii="Times New Roman" w:hAnsi="Times New Roman"/>
+                <w:b/>
+                <w:sz w:val="22"/>
+                <w:szCs w:val="22"/>
+              </w:rPr>
+              <w:t>Корр. счет</w:t>
+            </w:r>
+            <w:r>
+              <w:rPr>
+                <w:rFonts w:eastAsia="Times New Roman" w:cs="Times New Roman" w:ascii="Times New Roman" w:hAnsi="Times New Roman"/>
+                <w:sz w:val="22"/>
+                <w:szCs w:val="22"/>
+              </w:rPr>
+              <w:t xml:space="preserve">: @&lt;CORR_ACCOUNT&gt;@ </w:t>
+            </w:r>
+          </w:p>
+          <w:p>
+            <w:pPr>
+              <w:pStyle w:val="Normal"/>
+              <w:widowControl w:val="false"/>
+              <w:spacing w:lineRule="auto" w:line="276"/>
+              <w:rPr>
+                <w:rFonts w:ascii="Times New Roman" w:hAnsi="Times New Roman" w:cs="Times New Roman"/>
+                <w:sz w:val="22"/>
+                <w:szCs w:val="22"/>
+              </w:rPr>
+            </w:pPr>
+            <w:r>
+              <w:rPr>
+                <w:rFonts w:cs="Times New Roman" w:ascii="Times New Roman" w:hAnsi="Times New Roman"/>
+                <w:sz w:val="22"/>
+                <w:szCs w:val="22"/>
+              </w:rPr>
+            </w:r>
+          </w:p>
+          <w:p>
+            <w:pPr>
+              <w:pStyle w:val="Normal"/>
+              <w:widowControl w:val="false"/>
+              <w:spacing w:lineRule="auto" w:line="276"/>
+              <w:rPr>
+                <w:rFonts w:ascii="Times New Roman" w:hAnsi="Times New Roman" w:cs="Times New Roman"/>
+                <w:sz w:val="22"/>
+                <w:szCs w:val="22"/>
+              </w:rPr>
+            </w:pPr>
+            <w:r>
+              <w:rPr>
+                <w:rFonts w:eastAsia="Times New Roman" w:cs="Times New Roman" w:ascii="Times New Roman" w:hAnsi="Times New Roman"/>
+                <w:b/>
+                <w:sz w:val="22"/>
+                <w:szCs w:val="22"/>
+              </w:rPr>
+              <w:t>Телефон</w:t>
+            </w:r>
+            <w:r>
+              <w:rPr>
+                <w:rFonts w:eastAsia="Times New Roman" w:cs="Times New Roman" w:ascii="Times New Roman" w:hAnsi="Times New Roman"/>
+                <w:sz w:val="22"/>
+                <w:szCs w:val="22"/>
+              </w:rPr>
+              <w:t xml:space="preserve">: @&lt;PHONE_NUMBER&gt;@ </w:t>
+            </w:r>
+          </w:p>
+          <w:p>
+            <w:pPr>
+              <w:pStyle w:val="Normal"/>
+              <w:widowControl w:val="false"/>
+              <w:spacing w:lineRule="auto" w:line="276"/>
               <w:rPr>
                 <w:rFonts w:ascii="Times New Roman" w:hAnsi="Times New Roman" w:eastAsia="Times New Roman" w:cs="Times New Roman"/>
                 <w:sz w:val="22"/>
@@ -3544,10 +4104,20 @@
             </w:pPr>
             <w:r>
               <w:rPr>
-                <w:rFonts w:eastAsia="Times New Roman" w:cs="Times New Roman" w:ascii="Times New Roman" w:hAnsi="Times New Roman"/>
-                <w:sz w:val="22"/>
-                <w:szCs w:val="22"/>
-              </w:rPr>
+                <w:rFonts w:cs="Times New Roman" w:ascii="Times New Roman" w:hAnsi="Times New Roman"/>
+                <w:b/>
+                <w:sz w:val="22"/>
+                <w:szCs w:val="22"/>
+              </w:rPr>
+              <w:t>E-mail</w:t>
+            </w:r>
+            <w:r>
+              <w:rPr>
+                <w:rFonts w:eastAsia="Times New Roman" w:cs="Times New Roman" w:ascii="Times New Roman" w:hAnsi="Times New Roman"/>
+                <w:sz w:val="22"/>
+                <w:szCs w:val="22"/>
+              </w:rPr>
+              <w:t>: @&lt;EMAIL&gt;@</w:t>
             </w:r>
           </w:p>
         </w:tc>
@@ -3556,8 +4126,13 @@
         <w:trPr/>
         <w:tc>
           <w:tcPr>
-            <w:tcW w:w="4500" w:type="dxa"/>
-            <w:tcBorders/>
+            <w:tcW w:w="4673" w:type="dxa"/>
+            <w:tcBorders>
+              <w:top w:val="single" w:sz="4" w:space="0" w:color="000000"/>
+              <w:left w:val="single" w:sz="4" w:space="0" w:color="000000"/>
+              <w:bottom w:val="single" w:sz="4" w:space="0" w:color="000000"/>
+              <w:right w:val="single" w:sz="4" w:space="0" w:color="000000"/>
+            </w:tcBorders>
             <w:shd w:color="auto" w:fill="auto" w:val="clear"/>
           </w:tcPr>
           <w:p>
@@ -3565,43 +4140,113 @@
               <w:pStyle w:val="Normal"/>
               <w:widowControl w:val="false"/>
               <w:spacing w:lineRule="auto" w:line="276"/>
-              <w:jc w:val="both"/>
               <w:rPr>
                 <w:rFonts w:ascii="Times New Roman" w:hAnsi="Times New Roman" w:eastAsia="Times New Roman" w:cs="Times New Roman"/>
+                <w:b/>
+                <w:b/>
                 <w:sz w:val="22"/>
                 <w:szCs w:val="22"/>
               </w:rPr>
             </w:pPr>
-            <w:bookmarkStart w:id="12" w:name="_GoBack_Copy_1"/>
-            <w:bookmarkEnd w:id="12"/>
-            <w:r>
-              <w:rPr>
-                <w:rFonts w:eastAsia="Times New Roman" w:cs="Times New Roman" w:ascii="Times New Roman" w:hAnsi="Times New Roman"/>
-                <w:sz w:val="22"/>
-                <w:szCs w:val="22"/>
-              </w:rPr>
-              <w:br/>
-              <w:t xml:space="preserve">Директор </w:t>
-              <w:br/>
-              <w:br/>
-              <w:t>__________________/ Пугачев Т.В.</w:t>
+            <w:r>
+              <w:rPr>
+                <w:rFonts w:eastAsia="Times New Roman" w:cs="Times New Roman" w:ascii="Times New Roman" w:hAnsi="Times New Roman"/>
+                <w:b/>
+                <w:sz w:val="22"/>
+                <w:szCs w:val="22"/>
+              </w:rPr>
+            </w:r>
+          </w:p>
+          <w:p>
+            <w:pPr>
+              <w:pStyle w:val="Normal"/>
+              <w:widowControl w:val="false"/>
+              <w:spacing w:lineRule="auto" w:line="276"/>
+              <w:rPr>
+                <w:sz w:val="22"/>
+                <w:szCs w:val="22"/>
+              </w:rPr>
+            </w:pPr>
+            <w:r>
+              <w:rPr>
+                <w:rFonts w:eastAsia="Times New Roman" w:cs="Times New Roman" w:ascii="Times New Roman" w:hAnsi="Times New Roman"/>
+                <w:b/>
+                <w:sz w:val="22"/>
+                <w:szCs w:val="22"/>
+              </w:rPr>
+              <w:t>Директор</w:t>
+            </w:r>
+            <w:r>
+              <w:rPr>
+                <w:rFonts w:eastAsia="Times New Roman" w:cs="Times New Roman" w:ascii="Times New Roman" w:hAnsi="Times New Roman"/>
+                <w:b/>
+                <w:sz w:val="22"/>
+                <w:szCs w:val="22"/>
+                <w:lang w:val="en-US"/>
+              </w:rPr>
+              <w:t xml:space="preserve"> </w:t>
+            </w:r>
+            <w:r>
+              <w:rPr>
+                <w:rFonts w:eastAsia="Times New Roman" w:cs="Times New Roman" w:ascii="Times New Roman" w:hAnsi="Times New Roman"/>
+                <w:sz w:val="22"/>
+                <w:szCs w:val="22"/>
+              </w:rPr>
+              <w:t xml:space="preserve">______________/ </w:t>
+            </w:r>
+            <w:r>
+              <w:rPr>
+                <w:rFonts w:eastAsia="Times New Roman" w:cs="Times New Roman" w:ascii="Times New Roman" w:hAnsi="Times New Roman"/>
+                <w:b/>
+                <w:sz w:val="22"/>
+                <w:szCs w:val="22"/>
+              </w:rPr>
+              <w:t>Пугачев Т.В.</w:t>
+            </w:r>
+          </w:p>
+          <w:p>
+            <w:pPr>
+              <w:pStyle w:val="Normal"/>
+              <w:widowControl w:val="false"/>
+              <w:spacing w:lineRule="auto" w:line="276"/>
+              <w:rPr>
+                <w:rFonts w:ascii="Times New Roman" w:hAnsi="Times New Roman" w:eastAsia="Times New Roman" w:cs="Times New Roman"/>
+                <w:b/>
+                <w:b/>
+                <w:sz w:val="22"/>
+                <w:szCs w:val="22"/>
+              </w:rPr>
+            </w:pPr>
+            <w:r>
+              <w:rPr>
+                <w:rFonts w:eastAsia="Times New Roman" w:cs="Times New Roman" w:ascii="Times New Roman" w:hAnsi="Times New Roman"/>
+                <w:b/>
+                <w:sz w:val="22"/>
+                <w:szCs w:val="22"/>
+              </w:rPr>
             </w:r>
           </w:p>
         </w:tc>
         <w:tc>
           <w:tcPr>
-            <w:tcW w:w="4814" w:type="dxa"/>
-            <w:tcBorders/>
+            <w:tcW w:w="4824" w:type="dxa"/>
+            <w:tcBorders>
+              <w:top w:val="single" w:sz="4" w:space="0" w:color="000000"/>
+              <w:left w:val="single" w:sz="4" w:space="0" w:color="000000"/>
+              <w:bottom w:val="single" w:sz="4" w:space="0" w:color="000000"/>
+              <w:right w:val="single" w:sz="4" w:space="0" w:color="000000"/>
+            </w:tcBorders>
             <w:shd w:color="auto" w:fill="auto" w:val="clear"/>
           </w:tcPr>
           <w:p>
             <w:pPr>
               <w:pStyle w:val="Normal"/>
               <w:widowControl w:val="false"/>
-              <w:spacing w:lineRule="auto" w:line="276" w:before="240" w:after="0"/>
-              <w:jc w:val="both"/>
+              <w:spacing w:lineRule="auto" w:line="276"/>
               <w:rPr>
                 <w:rFonts w:ascii="Times New Roman" w:hAnsi="Times New Roman" w:eastAsia="Times New Roman" w:cs="Times New Roman"/>
+                <w:b/>
+                <w:b/>
                 <w:sz w:val="22"/>
                 <w:szCs w:val="22"/>
               </w:rPr>
@@ -3609,10 +4254,10 @@
             <w:r>
               <w:rPr>
                 <w:rFonts w:eastAsia="Times New Roman" w:cs="Times New Roman" w:ascii="Times New Roman" w:hAnsi="Times New Roman"/>
-                <w:sz w:val="22"/>
-                <w:szCs w:val="22"/>
-              </w:rPr>
-              <w:t>Займодавец</w:t>
+                <w:b/>
+                <w:sz w:val="22"/>
+                <w:szCs w:val="22"/>
+              </w:rPr>
             </w:r>
           </w:p>
           <w:p>
@@ -3620,9 +4265,7 @@
               <w:pStyle w:val="Normal"/>
               <w:widowControl w:val="false"/>
               <w:spacing w:lineRule="auto" w:line="276"/>
-              <w:jc w:val="both"/>
-              <w:rPr>
-                <w:rFonts w:ascii="Times New Roman" w:hAnsi="Times New Roman" w:eastAsia="Times New Roman" w:cs="Times New Roman"/>
+              <w:rPr>
                 <w:sz w:val="22"/>
                 <w:szCs w:val="22"/>
               </w:rPr>
@@ -3630,32 +4273,11 @@
             <w:r>
               <w:rPr>
                 <w:rFonts w:eastAsia="Times New Roman" w:cs="Times New Roman" w:ascii="Times New Roman" w:hAnsi="Times New Roman"/>
-                <w:sz w:val="22"/>
-                <w:szCs w:val="22"/>
-              </w:rPr>
-            </w:r>
-          </w:p>
-          <w:p>
-            <w:pPr>
-              <w:pStyle w:val="Normal"/>
-              <w:widowControl w:val="false"/>
-              <w:spacing w:lineRule="auto" w:line="276"/>
-              <w:jc w:val="both"/>
-              <w:rPr>
-                <w:rFonts w:ascii="Times New Roman" w:hAnsi="Times New Roman" w:eastAsia="Times New Roman" w:cs="Times New Roman"/>
-                <w:sz w:val="22"/>
-                <w:szCs w:val="22"/>
-              </w:rPr>
-            </w:pPr>
-            <w:r>
-              <w:rPr>
-                <w:rFonts w:eastAsia="Times New Roman" w:cs="Times New Roman" w:ascii="Times New Roman" w:hAnsi="Times New Roman"/>
-                <w:sz w:val="22"/>
-                <w:szCs w:val="22"/>
-              </w:rPr>
-              <w:t>_________________________/</w:t>
-              <w:tab/>
-              <w:t xml:space="preserve"> @&lt;FIO_SHORT&gt;@</w:t>
+                <w:b/>
+                <w:sz w:val="22"/>
+                <w:szCs w:val="22"/>
+              </w:rPr>
+              <w:t>_________________/ @&lt;FIO_SHORT&gt;@</w:t>
             </w:r>
           </w:p>
         </w:tc>
@@ -3668,14 +4290,17 @@
           <w:rFonts w:ascii="Times New Roman" w:hAnsi="Times New Roman" w:eastAsia="Times New Roman" w:cs="Times New Roman"/>
           <w:sz w:val="22"/>
           <w:szCs w:val="22"/>
-        </w:rPr>
-      </w:pPr>
-      <w:r>
-        <w:rPr>
-          <w:rFonts w:eastAsia="Times New Roman" w:cs="Times New Roman" w:ascii="Times New Roman" w:hAnsi="Times New Roman"/>
-          <w:sz w:val="22"/>
-          <w:szCs w:val="22"/>
-        </w:rPr>
+          <w:lang w:val="en-US"/>
+        </w:rPr>
+      </w:pPr>
+      <w:r>
+        <w:rPr>
+          <w:rFonts w:eastAsia="Times New Roman" w:cs="Times New Roman" w:ascii="Times New Roman" w:hAnsi="Times New Roman"/>
+          <w:sz w:val="22"/>
+          <w:szCs w:val="22"/>
+          <w:lang w:val="en-US"/>
+        </w:rPr>
+        <w:t xml:space="preserve"> </w:t>
       </w:r>
     </w:p>
     <w:sectPr>
@@ -3976,70 +4601,6 @@
       </w:rPr>
     </w:pPr>
     <w:r>
-      <mc:AlternateContent>
-        <mc:Choice Requires="wps">
-          <w:drawing>
-            <wp:anchor behindDoc="1" distT="0" distB="0" distL="0" distR="0" simplePos="0" locked="0" layoutInCell="0" allowOverlap="1" relativeHeight="5" wp14:anchorId="5CEEE298">
-              <wp:simplePos x="0" y="0"/>
-              <wp:positionH relativeFrom="column">
-                <wp:posOffset>25400</wp:posOffset>
-              </wp:positionH>
-              <wp:positionV relativeFrom="paragraph">
-                <wp:posOffset>38100</wp:posOffset>
-              </wp:positionV>
-              <wp:extent cx="5771515" cy="127000"/>
-              <wp:effectExtent l="0" t="6350" r="0" b="6985"/>
-              <wp:wrapSquare wrapText="bothSides"/>
-              <wp:docPr id="1" name="Прямая со стрелкой 3"/>
-              <a:graphic xmlns:a="http://schemas.openxmlformats.org/drawingml/2006/main">
-                <a:graphicData uri="http://schemas.microsoft.com/office/word/2010/wordprocessingShape">
-                  <wps:wsp>
-                    <wps:cNvSpPr/>
-                    <wps:spPr>
-                      <a:xfrm>
-                        <a:off x="0" y="0"/>
-                        <a:ext cx="5771520" cy="127080"/>
-                      </a:xfrm>
-                      <a:prstGeom prst="straightConnector1">
-                        <a:avLst/>
-                      </a:prstGeom>
-                      <a:noFill/>
-                      <a:ln w="12700">
-                        <a:solidFill>
-                          <a:srgbClr val="9bbb59"/>
-                        </a:solidFill>
-                        <a:miter/>
-                      </a:ln>
-                    </wps:spPr>
-                    <wps:style>
-                      <a:lnRef idx="0"/>
-                      <a:fillRef idx="0"/>
-                      <a:effectRef idx="0"/>
-                      <a:fontRef idx="minor"/>
-                    </wps:style>
-                    <wps:bodyPr/>
-                  </wps:wsp>
-                </a:graphicData>
-              </a:graphic>
-            </wp:anchor>
-          </w:drawing>
-        </mc:Choice>
-        <mc:Fallback>
-          <w:pict>
-            <v:shapetype id="_x0000_t32" coordsize="21600,21600" o:spt="32" path="m,l21600,21600nfe">
-              <v:stroke joinstyle="miter"/>
-              <v:path gradientshapeok="t" o:connecttype="rect" textboxrect="0,0,21600,21600"/>
-            </v:shapetype>
-            <v:shape id="shape_0" ID="Прямая со стрелкой 3" path="m0,0l-2147483648,-2147483647e" stroked="t" o:allowincell="f" style="position:absolute;margin-left:2pt;margin-top:3pt;width:454.4pt;height:9.95pt;mso-wrap-style:none;v-text-anchor:middle" wp14:anchorId="5CEEE298" type="_x0000_t32">
-              <v:fill o:detectmouseclick="t" on="false"/>
-              <v:stroke color="#9bbb59" weight="12600" joinstyle="miter" endcap="flat"/>
-              <w10:wrap type="square"/>
-            </v:shape>
-          </w:pict>
-        </mc:Fallback>
-      </mc:AlternateContent>
-    </w:r>
-    <w:r>
       <w:rPr>
         <w:color w:val="767171"/>
         <w:sz w:val="20"/>
@@ -4587,7 +5148,7 @@
       </w:pPr>
     </w:pPrDefault>
   </w:docDefaults>
-  <w:latentStyles w:defLockedState="0" w:defUIPriority="99" w:defSemiHidden="0" w:defUnhideWhenUsed="0" w:defQFormat="0" w:count="376">
+  <w:latentStyles w:defLockedState="0" w:defUIPriority="99" w:defSemiHidden="0" w:defUnhideWhenUsed="0" w:defQFormat="0" w:count="371">
     <w:lsdException w:name="Normal" w:uiPriority="0" w:qFormat="1"/>
     <w:lsdException w:name="heading 1" w:uiPriority="9" w:qFormat="1"/>
     <w:lsdException w:name="heading 2" w:uiPriority="9" w:semiHidden="1" w:unhideWhenUsed="1" w:qFormat="1"/>
@@ -4959,11 +5520,6 @@
     <w:lsdException w:name="List Table 5 Dark Accent 6" w:uiPriority="50"/>
     <w:lsdException w:name="List Table 6 Colorful Accent 6" w:uiPriority="51"/>
     <w:lsdException w:name="List Table 7 Colorful Accent 6" w:uiPriority="52"/>
-    <w:lsdException w:name="Mention" w:semiHidden="1" w:unhideWhenUsed="1"/>
-    <w:lsdException w:name="Smart Hyperlink" w:semiHidden="1" w:unhideWhenUsed="1"/>
-    <w:lsdException w:name="Hashtag" w:semiHidden="1" w:unhideWhenUsed="1"/>
-    <w:lsdException w:name="Unresolved Mention" w:semiHidden="1" w:unhideWhenUsed="1"/>
-    <w:lsdException w:name="Smart Link" w:semiHidden="1" w:unhideWhenUsed="1"/>
   </w:latentStyles>
   <w:style w:type="paragraph" w:styleId="Normal" w:default="1">
     <w:name w:val="Normal"/>
@@ -5114,7 +5670,7 @@
     <w:rsid w:val="00b25c9b"/>
     <w:rPr/>
   </w:style>
-  <w:style w:type="character" w:styleId="Main-grid-cell-content" w:customStyle="1">
+  <w:style w:type="character" w:styleId="Maingridcellcontent" w:customStyle="1">
     <w:name w:val="main-grid-cell-content"/>
     <w:qFormat/>
     <w:rsid w:val="00b25c9b"/>
@@ -5123,6 +5679,7 @@
   <w:style w:type="character" w:styleId="Style8" w:customStyle="1">
     <w:name w:val="Верхний колонтитул Знак"/>
     <w:basedOn w:val="DefaultParagraphFont"/>
+    <w:link w:val="Header"/>
     <w:uiPriority w:val="99"/>
     <w:qFormat/>
     <w:rsid w:val="00e469db"/>
@@ -5131,12 +5688,13 @@
   <w:style w:type="character" w:styleId="Style9" w:customStyle="1">
     <w:name w:val="Нижний колонтитул Знак"/>
     <w:basedOn w:val="DefaultParagraphFont"/>
+    <w:link w:val="Footer"/>
     <w:uiPriority w:val="99"/>
     <w:qFormat/>
     <w:rsid w:val="00e469db"/>
     <w:rPr/>
   </w:style>
-  <w:style w:type="character" w:styleId="Hyperlink">
+  <w:style w:type="character" w:styleId="InternetLink">
     <w:name w:val="Hyperlink"/>
     <w:rPr>
       <w:color w:val="000080"/>
@@ -5146,19 +5704,19 @@
   <w:style w:type="paragraph" w:styleId="Heading">
     <w:name w:val="Heading"/>
     <w:basedOn w:val="Normal"/>
-    <w:next w:val="BodyText"/>
+    <w:next w:val="TextBody"/>
     <w:qFormat/>
     <w:pPr>
       <w:keepNext w:val="true"/>
       <w:spacing w:before="240" w:after="120"/>
     </w:pPr>
     <w:rPr>
-      <w:rFonts w:ascii="Liberation Sans" w:hAnsi="Liberation Sans" w:eastAsia="Source Han Sans CN" w:cs="Noto Sans Devanagari"/>
+      <w:rFonts w:ascii="Liberation Sans" w:hAnsi="Liberation Sans" w:eastAsia="Noto Sans CJK SC" w:cs="Lohit Devanagari"/>
       <w:sz w:val="28"/>
       <w:szCs w:val="28"/>
     </w:rPr>
   </w:style>
-  <w:style w:type="paragraph" w:styleId="BodyText">
+  <w:style w:type="paragraph" w:styleId="TextBody">
     <w:name w:val="Body Text"/>
     <w:basedOn w:val="Normal"/>
     <w:pPr>
@@ -5168,7 +5726,7 @@
   </w:style>
   <w:style w:type="paragraph" w:styleId="List">
     <w:name w:val="List"/>
-    <w:basedOn w:val="BodyText"/>
+    <w:basedOn w:val="TextBody"/>
     <w:pPr/>
     <w:rPr>
       <w:rFonts w:cs="Noto Sans Devanagari"/>
@@ -5183,7 +5741,7 @@
       <w:spacing w:before="120" w:after="120"/>
     </w:pPr>
     <w:rPr>
-      <w:rFonts w:cs="Arial"/>
+      <w:rFonts w:cs="Lohit Devanagari"/>
       <w:i/>
       <w:iCs/>
       <w:sz w:val="24"/>
@@ -5198,13 +5756,13 @@
       <w:suppressLineNumbers/>
     </w:pPr>
     <w:rPr>
-      <w:rFonts w:cs="Noto Sans Devanagari"/>
+      <w:rFonts w:cs="Lohit Devanagari"/>
     </w:rPr>
   </w:style>
-  <w:style w:type="paragraph" w:styleId="Style10" w:customStyle="1">
-    <w:name w:val="Заголовок"/>
+  <w:style w:type="paragraph" w:styleId="1" w:customStyle="1">
+    <w:name w:val="Заголовок1"/>
     <w:basedOn w:val="Normal"/>
-    <w:next w:val="BodyText"/>
+    <w:next w:val="TextBody"/>
     <w:qFormat/>
     <w:pPr>
       <w:keepNext w:val="true"/>
@@ -5216,19 +5774,8 @@
       <w:szCs w:val="28"/>
     </w:rPr>
   </w:style>
-  <w:style w:type="paragraph" w:styleId="Style11" w:customStyle="1">
-    <w:name w:val="Указатель"/>
-    <w:basedOn w:val="Normal"/>
-    <w:qFormat/>
-    <w:pPr>
-      <w:suppressLineNumbers/>
-    </w:pPr>
-    <w:rPr>
-      <w:rFonts w:cs="Noto Sans Devanagari"/>
-    </w:rPr>
-  </w:style>
   <w:style w:type="paragraph" w:styleId="Caption1">
-    <w:name w:val="caption1"/>
+    <w:name w:val="caption"/>
     <w:basedOn w:val="Normal"/>
     <w:qFormat/>
     <w:pPr>
@@ -5239,6 +5786,17 @@
       <w:rFonts w:cs="Noto Sans Devanagari"/>
       <w:i/>
       <w:iCs/>
+    </w:rPr>
+  </w:style>
+  <w:style w:type="paragraph" w:styleId="11" w:customStyle="1">
+    <w:name w:val="Указатель1"/>
+    <w:basedOn w:val="Normal"/>
+    <w:qFormat/>
+    <w:pPr>
+      <w:suppressLineNumbers/>
+    </w:pPr>
+    <w:rPr>
+      <w:rFonts w:cs="Noto Sans Devanagari"/>
     </w:rPr>
   </w:style>
   <w:style w:type="paragraph" w:styleId="Title">
@@ -5273,7 +5831,7 @@
       <w:szCs w:val="48"/>
     </w:rPr>
   </w:style>
-  <w:style w:type="paragraph" w:styleId="Style12" w:customStyle="1">
+  <w:style w:type="paragraph" w:styleId="Style10" w:customStyle="1">
     <w:name w:val="Колонтитул"/>
     <w:basedOn w:val="Normal"/>
     <w:qFormat/>
@@ -5366,41 +5924,41 @@
 </file>
 
 <file path=word/theme/theme1.xml><?xml version="1.0" encoding="utf-8"?>
-<a:theme xmlns:a="http://schemas.openxmlformats.org/drawingml/2006/main" xmlns:r="http://schemas.openxmlformats.org/officeDocument/2006/relationships" name="Office Theme">
+<a:theme xmlns:a="http://schemas.openxmlformats.org/drawingml/2006/main" name="Office Theme">
   <a:themeElements>
     <a:clrScheme name="Office">
       <a:dk1>
-        <a:srgbClr val="000000"/>
+        <a:sysClr val="windowText" lastClr="000000"/>
       </a:dk1>
       <a:lt1>
-        <a:srgbClr val="ffffff"/>
+        <a:sysClr val="window" lastClr="FFFFFF"/>
       </a:lt1>
       <a:dk2>
-        <a:srgbClr val="1f497d"/>
+        <a:srgbClr val="1F497D"/>
       </a:dk2>
       <a:lt2>
-        <a:srgbClr val="eeece1"/>
+        <a:srgbClr val="EEECE1"/>
       </a:lt2>
       <a:accent1>
-        <a:srgbClr val="4f81bd"/>
+        <a:srgbClr val="4F81BD"/>
       </a:accent1>
       <a:accent2>
-        <a:srgbClr val="c0504d"/>
+        <a:srgbClr val="C0504D"/>
       </a:accent2>
       <a:accent3>
-        <a:srgbClr val="9bbb59"/>
+        <a:srgbClr val="9BBB59"/>
       </a:accent3>
       <a:accent4>
-        <a:srgbClr val="8064a2"/>
+        <a:srgbClr val="8064A2"/>
       </a:accent4>
       <a:accent5>
-        <a:srgbClr val="4bacc6"/>
+        <a:srgbClr val="4BACC6"/>
       </a:accent5>
       <a:accent6>
-        <a:srgbClr val="f79646"/>
+        <a:srgbClr val="F79646"/>
       </a:accent6>
       <a:hlink>
-        <a:srgbClr val="0000ff"/>
+        <a:srgbClr val="0000FF"/>
       </a:hlink>
       <a:folHlink>
         <a:srgbClr val="800080"/>
@@ -5408,132 +5966,280 @@
     </a:clrScheme>
     <a:fontScheme name="Office">
       <a:majorFont>
-        <a:latin typeface="Calibri" pitchFamily="0" charset="1"/>
+        <a:latin typeface="Calibri"/>
         <a:ea typeface=""/>
         <a:cs typeface=""/>
+        <a:font script="Jpan" typeface="ＭＳ ゴシック"/>
+        <a:font script="Hang" typeface="맑은 고딕"/>
+        <a:font script="Hans" typeface="宋体"/>
+        <a:font script="Hant" typeface="新細明體"/>
+        <a:font script="Arab" typeface="Times New Roman"/>
+        <a:font script="Hebr" typeface="Times New Roman"/>
+        <a:font script="Thai" typeface="Angsana New"/>
+        <a:font script="Ethi" typeface="Nyala"/>
+        <a:font script="Beng" typeface="Vrinda"/>
+        <a:font script="Gujr" typeface="Shruti"/>
+        <a:font script="Khmr" typeface="MoolBoran"/>
+        <a:font script="Knda" typeface="Tunga"/>
+        <a:font script="Guru" typeface="Raavi"/>
+        <a:font script="Cans" typeface="Euphemia"/>
+        <a:font script="Cher" typeface="Plantagenet Cherokee"/>
+        <a:font script="Yiii" typeface="Microsoft Yi Baiti"/>
+        <a:font script="Tibt" typeface="Microsoft Himalaya"/>
+        <a:font script="Thaa" typeface="MV Boli"/>
+        <a:font script="Deva" typeface="Mangal"/>
+        <a:font script="Telu" typeface="Gautami"/>
+        <a:font script="Taml" typeface="Latha"/>
+        <a:font script="Syrc" typeface="Estrangelo Edessa"/>
+        <a:font script="Orya" typeface="Kalinga"/>
+        <a:font script="Mlym" typeface="Kartika"/>
+        <a:font script="Laoo" typeface="DokChampa"/>
+        <a:font script="Sinh" typeface="Iskoola Pota"/>
+        <a:font script="Mong" typeface="Mongolian Baiti"/>
+        <a:font script="Viet" typeface="Times New Roman"/>
+        <a:font script="Uigh" typeface="Microsoft Uighur"/>
+        <a:font script="Geor" typeface="Sylfaen"/>
       </a:majorFont>
       <a:minorFont>
-        <a:latin typeface="Cambria" pitchFamily="0" charset="1"/>
+        <a:latin typeface="Cambria"/>
         <a:ea typeface=""/>
         <a:cs typeface=""/>
+        <a:font script="Jpan" typeface="ＭＳ 明朝"/>
+        <a:font script="Hang" typeface="맑은 고딕"/>
+        <a:font script="Hans" typeface="宋体"/>
+        <a:font script="Hant" typeface="新細明體"/>
+        <a:font script="Arab" typeface="Arial"/>
+        <a:font script="Hebr" typeface="Arial"/>
+        <a:font script="Thai" typeface="Cordia New"/>
+        <a:font script="Ethi" typeface="Nyala"/>
+        <a:font script="Beng" typeface="Vrinda"/>
+        <a:font script="Gujr" typeface="Shruti"/>
+        <a:font script="Khmr" typeface="DaunPenh"/>
+        <a:font script="Knda" typeface="Tunga"/>
+        <a:font script="Guru" typeface="Raavi"/>
+        <a:font script="Cans" typeface="Euphemia"/>
+        <a:font script="Cher" typeface="Plantagenet Cherokee"/>
+        <a:font script="Yiii" typeface="Microsoft Yi Baiti"/>
+        <a:font script="Tibt" typeface="Microsoft Himalaya"/>
+        <a:font script="Thaa" typeface="MV Boli"/>
+        <a:font script="Deva" typeface="Mangal"/>
+        <a:font script="Telu" typeface="Gautami"/>
+        <a:font script="Taml" typeface="Latha"/>
+        <a:font script="Syrc" typeface="Estrangelo Edessa"/>
+        <a:font script="Orya" typeface="Kalinga"/>
+        <a:font script="Mlym" typeface="Kartika"/>
+        <a:font script="Laoo" typeface="DokChampa"/>
+        <a:font script="Sinh" typeface="Iskoola Pota"/>
+        <a:font script="Mong" typeface="Mongolian Baiti"/>
+        <a:font script="Viet" typeface="Arial"/>
+        <a:font script="Uigh" typeface="Microsoft Uighur"/>
+        <a:font script="Geor" typeface="Sylfaen"/>
       </a:minorFont>
     </a:fontScheme>
-    <a:fmtScheme>
+    <a:fmtScheme name="Office">
       <a:fillStyleLst>
         <a:solidFill>
           <a:schemeClr val="phClr"/>
         </a:solidFill>
-        <a:gradFill>
+        <a:gradFill rotWithShape="1">
           <a:gsLst>
             <a:gs pos="0">
               <a:schemeClr val="phClr">
                 <a:tint val="50000"/>
+                <a:satMod val="300000"/>
               </a:schemeClr>
             </a:gs>
             <a:gs pos="35000">
               <a:schemeClr val="phClr">
                 <a:tint val="37000"/>
+                <a:satMod val="300000"/>
               </a:schemeClr>
             </a:gs>
             <a:gs pos="100000">
               <a:schemeClr val="phClr">
                 <a:tint val="15000"/>
+                <a:satMod val="350000"/>
               </a:schemeClr>
             </a:gs>
           </a:gsLst>
           <a:lin ang="16200000" scaled="1"/>
-          <a:tileRect l="0" t="0" r="0" b="0"/>
         </a:gradFill>
-        <a:gradFill>
+        <a:gradFill rotWithShape="1">
           <a:gsLst>
             <a:gs pos="0">
               <a:schemeClr val="phClr">
                 <a:tint val="100000"/>
                 <a:shade val="100000"/>
+                <a:satMod val="130000"/>
               </a:schemeClr>
             </a:gs>
             <a:gs pos="100000">
               <a:schemeClr val="phClr">
                 <a:tint val="50000"/>
                 <a:shade val="100000"/>
+                <a:satMod val="350000"/>
               </a:schemeClr>
             </a:gs>
           </a:gsLst>
           <a:lin ang="16200000" scaled="0"/>
-          <a:tileRect l="0" t="0" r="0" b="0"/>
         </a:gradFill>
       </a:fillStyleLst>
       <a:lnStyleLst>
         <a:ln w="9525" cap="flat" cmpd="sng" algn="ctr">
+          <a:solidFill>
+            <a:schemeClr val="phClr">
+              <a:shade val="95000"/>
+              <a:satMod val="105000"/>
+            </a:schemeClr>
+          </a:solidFill>
           <a:prstDash val="solid"/>
         </a:ln>
         <a:ln w="25400" cap="flat" cmpd="sng" algn="ctr">
+          <a:solidFill>
+            <a:schemeClr val="phClr"/>
+          </a:solidFill>
           <a:prstDash val="solid"/>
         </a:ln>
         <a:ln w="38100" cap="flat" cmpd="sng" algn="ctr">
+          <a:solidFill>
+            <a:schemeClr val="phClr"/>
+          </a:solidFill>
           <a:prstDash val="solid"/>
         </a:ln>
       </a:lnStyleLst>
       <a:effectStyleLst>
         <a:effectStyle>
-          <a:effectLst/>
+          <a:effectLst>
+            <a:outerShdw blurRad="40000" dist="20000" dir="5400000" rotWithShape="0">
+              <a:srgbClr val="000000">
+                <a:alpha val="38000"/>
+              </a:srgbClr>
+            </a:outerShdw>
+          </a:effectLst>
         </a:effectStyle>
         <a:effectStyle>
-          <a:effectLst/>
+          <a:effectLst>
+            <a:outerShdw blurRad="40000" dist="23000" dir="5400000" rotWithShape="0">
+              <a:srgbClr val="000000">
+                <a:alpha val="35000"/>
+              </a:srgbClr>
+            </a:outerShdw>
+          </a:effectLst>
         </a:effectStyle>
         <a:effectStyle>
-          <a:effectLst/>
+          <a:effectLst>
+            <a:outerShdw blurRad="40000" dist="23000" dir="5400000" rotWithShape="0">
+              <a:srgbClr val="000000">
+                <a:alpha val="35000"/>
+              </a:srgbClr>
+            </a:outerShdw>
+          </a:effectLst>
+          <a:scene3d>
+            <a:camera prst="orthographicFront">
+              <a:rot lat="0" lon="0" rev="0"/>
+            </a:camera>
+            <a:lightRig rig="threePt" dir="t">
+              <a:rot lat="0" lon="0" rev="1200000"/>
+            </a:lightRig>
+          </a:scene3d>
+          <a:sp3d>
+            <a:bevelT w="63500" h="25400"/>
+          </a:sp3d>
         </a:effectStyle>
       </a:effectStyleLst>
       <a:bgFillStyleLst>
         <a:solidFill>
           <a:schemeClr val="phClr"/>
         </a:solidFill>
-        <a:gradFill>
+        <a:gradFill rotWithShape="1">
           <a:gsLst>
             <a:gs pos="0">
               <a:schemeClr val="phClr">
                 <a:tint val="40000"/>
+                <a:satMod val="350000"/>
               </a:schemeClr>
             </a:gs>
             <a:gs pos="40000">
               <a:schemeClr val="phClr">
                 <a:tint val="45000"/>
                 <a:shade val="99000"/>
+                <a:satMod val="350000"/>
               </a:schemeClr>
             </a:gs>
             <a:gs pos="100000">
               <a:schemeClr val="phClr">
                 <a:shade val="20000"/>
+                <a:satMod val="255000"/>
               </a:schemeClr>
             </a:gs>
           </a:gsLst>
           <a:path path="circle">
             <a:fillToRect l="50000" t="-80000" r="50000" b="180000"/>
           </a:path>
-          <a:tileRect l="0" t="0" r="0" b="0"/>
         </a:gradFill>
-        <a:gradFill>
+        <a:gradFill rotWithShape="1">
           <a:gsLst>
             <a:gs pos="0">
               <a:schemeClr val="phClr">
                 <a:tint val="80000"/>
+                <a:satMod val="300000"/>
               </a:schemeClr>
             </a:gs>
             <a:gs pos="100000">
               <a:schemeClr val="phClr">
                 <a:shade val="30000"/>
+                <a:satMod val="200000"/>
               </a:schemeClr>
             </a:gs>
           </a:gsLst>
           <a:path path="circle">
             <a:fillToRect l="50000" t="50000" r="50000" b="50000"/>
           </a:path>
-          <a:tileRect l="0" t="0" r="0" b="0"/>
         </a:gradFill>
       </a:bgFillStyleLst>
     </a:fmtScheme>
   </a:themeElements>
+  <a:objectDefaults>
+    <a:spDef>
+      <a:spPr/>
+      <a:bodyPr/>
+      <a:lstStyle/>
+      <a:style>
+        <a:lnRef idx="1">
+          <a:schemeClr val="accent1"/>
+        </a:lnRef>
+        <a:fillRef idx="3">
+          <a:schemeClr val="accent1"/>
+        </a:fillRef>
+        <a:effectRef idx="2">
+          <a:schemeClr val="accent1"/>
+        </a:effectRef>
+        <a:fontRef idx="minor">
+          <a:schemeClr val="lt1"/>
+        </a:fontRef>
+      </a:style>
+    </a:spDef>
+    <a:lnDef>
+      <a:spPr/>
+      <a:bodyPr/>
+      <a:lstStyle/>
+      <a:style>
+        <a:lnRef idx="2">
+          <a:schemeClr val="accent1"/>
+        </a:lnRef>
+        <a:fillRef idx="0">
+          <a:schemeClr val="accent1"/>
+        </a:fillRef>
+        <a:effectRef idx="1">
+          <a:schemeClr val="accent1"/>
+        </a:effectRef>
+        <a:fontRef idx="minor">
+          <a:schemeClr val="tx1"/>
+        </a:fontRef>
+      </a:style>
+    </a:lnDef>
+  </a:objectDefaults>
+  <a:extraClrSchemeLst/>
 </a:theme>
 </file>
 

</xml_diff>

<commit_message>
new template tables fix
</commit_message>
<xml_diff>
--- a/templates/docx/1.docx
+++ b/templates/docx/1.docx
@@ -208,7 +208,7 @@
           <w:numId w:val="2"/>
         </w:numPr>
         <w:spacing w:lineRule="auto" w:line="276" w:before="240" w:after="120"/>
-        <w:ind w:left="0" w:hanging="360"/>
+        <w:ind w:hanging="360" w:left="0"/>
         <w:jc w:val="center"/>
         <w:rPr>
           <w:color w:val="000000"/>
@@ -640,7 +640,6 @@
               <w:rPr>
                 <w:rFonts w:ascii="Times New Roman" w:hAnsi="Times New Roman" w:eastAsia="Times New Roman" w:cs="Times New Roman"/>
                 <w:b/>
-                <w:b/>
                 <w:sz w:val="16"/>
                 <w:szCs w:val="16"/>
               </w:rPr>
@@ -889,20 +888,13 @@
           <w:p>
             <w:pPr>
               <w:pStyle w:val="Normal"/>
-              <w:widowControl w:val="false"/>
-              <w:spacing w:lineRule="auto" w:line="276" w:before="0" w:after="120"/>
               <w:jc w:val="center"/>
-              <w:rPr>
-                <w:rFonts w:ascii="Times New Roman" w:hAnsi="Times New Roman" w:eastAsia="Times New Roman" w:cs="Times New Roman"/>
+              <w:rPr/>
+            </w:pPr>
+            <w:r>
+              <w:rPr>
+                <w:rFonts w:ascii="Times New Roman" w:hAnsi="Times New Roman"/>
                 <w:sz w:val="16"/>
-                <w:szCs w:val="16"/>
-              </w:rPr>
-            </w:pPr>
-            <w:r>
-              <w:rPr>
-                <w:rFonts w:eastAsia="Times New Roman" w:cs="Times New Roman" w:ascii="Times New Roman" w:hAnsi="Times New Roman"/>
-                <w:sz w:val="16"/>
-                <w:szCs w:val="16"/>
               </w:rPr>
               <w:t>1</w:t>
             </w:r>
@@ -921,21 +913,13 @@
           <w:p>
             <w:pPr>
               <w:pStyle w:val="Normal"/>
-              <w:widowControl w:val="false"/>
-              <w:spacing w:lineRule="auto" w:line="276" w:before="0" w:after="120"/>
               <w:jc w:val="right"/>
-              <w:rPr>
-                <w:rFonts w:ascii="Times New Roman" w:hAnsi="Times New Roman" w:eastAsia="Times New Roman" w:cs="Times New Roman"/>
+              <w:rPr/>
+            </w:pPr>
+            <w:r>
+              <w:rPr>
+                <w:rFonts w:ascii="Times New Roman" w:hAnsi="Times New Roman"/>
                 <w:sz w:val="16"/>
-                <w:szCs w:val="16"/>
-                <w:lang w:val="en-US"/>
-              </w:rPr>
-            </w:pPr>
-            <w:r>
-              <w:rPr>
-                <w:rFonts w:eastAsia="Times New Roman" w:cs="Times New Roman" w:ascii="Times New Roman" w:hAnsi="Times New Roman"/>
-                <w:sz w:val="16"/>
-                <w:szCs w:val="16"/>
               </w:rPr>
               <w:t>-</w:t>
             </w:r>
@@ -954,20 +938,13 @@
           <w:p>
             <w:pPr>
               <w:pStyle w:val="Normal"/>
-              <w:widowControl w:val="false"/>
-              <w:spacing w:lineRule="auto" w:line="276" w:before="0" w:after="120"/>
               <w:jc w:val="center"/>
-              <w:rPr>
-                <w:rFonts w:ascii="Times New Roman" w:hAnsi="Times New Roman" w:eastAsia="Times New Roman" w:cs="Times New Roman"/>
+              <w:rPr/>
+            </w:pPr>
+            <w:r>
+              <w:rPr>
+                <w:rFonts w:ascii="Times New Roman" w:hAnsi="Times New Roman"/>
                 <w:sz w:val="16"/>
-                <w:szCs w:val="16"/>
-              </w:rPr>
-            </w:pPr>
-            <w:r>
-              <w:rPr>
-                <w:rFonts w:eastAsia="Times New Roman" w:cs="Times New Roman" w:ascii="Times New Roman" w:hAnsi="Times New Roman"/>
-                <w:sz w:val="16"/>
-                <w:szCs w:val="16"/>
               </w:rPr>
               <w:t>-</w:t>
             </w:r>
@@ -986,20 +963,13 @@
           <w:p>
             <w:pPr>
               <w:pStyle w:val="Normal"/>
-              <w:widowControl w:val="false"/>
-              <w:spacing w:lineRule="auto" w:line="276" w:before="0" w:after="120"/>
               <w:jc w:val="center"/>
-              <w:rPr>
-                <w:rFonts w:ascii="Times New Roman" w:hAnsi="Times New Roman" w:eastAsia="Times New Roman" w:cs="Times New Roman"/>
+              <w:rPr/>
+            </w:pPr>
+            <w:r>
+              <w:rPr>
+                <w:rFonts w:ascii="Times New Roman" w:hAnsi="Times New Roman"/>
                 <w:sz w:val="16"/>
-                <w:szCs w:val="16"/>
-              </w:rPr>
-            </w:pPr>
-            <w:r>
-              <w:rPr>
-                <w:rFonts w:eastAsia="Times New Roman" w:cs="Times New Roman" w:ascii="Times New Roman" w:hAnsi="Times New Roman"/>
-                <w:sz w:val="16"/>
-                <w:szCs w:val="16"/>
               </w:rPr>
               <w:t>-</w:t>
             </w:r>
@@ -1018,20 +988,13 @@
           <w:p>
             <w:pPr>
               <w:pStyle w:val="Normal"/>
-              <w:widowControl w:val="false"/>
-              <w:spacing w:lineRule="auto" w:line="276" w:before="0" w:after="120"/>
               <w:jc w:val="center"/>
-              <w:rPr>
-                <w:rFonts w:ascii="Times New Roman" w:hAnsi="Times New Roman" w:eastAsia="Times New Roman" w:cs="Times New Roman"/>
+              <w:rPr/>
+            </w:pPr>
+            <w:r>
+              <w:rPr>
+                <w:rFonts w:ascii="Times New Roman" w:hAnsi="Times New Roman"/>
                 <w:sz w:val="16"/>
-                <w:szCs w:val="16"/>
-              </w:rPr>
-            </w:pPr>
-            <w:r>
-              <w:rPr>
-                <w:rFonts w:eastAsia="Times New Roman" w:cs="Times New Roman" w:ascii="Times New Roman" w:hAnsi="Times New Roman"/>
-                <w:sz w:val="16"/>
-                <w:szCs w:val="16"/>
               </w:rPr>
               <w:t>-</w:t>
             </w:r>
@@ -1051,20 +1014,13 @@
           <w:p>
             <w:pPr>
               <w:pStyle w:val="Normal"/>
-              <w:widowControl w:val="false"/>
-              <w:spacing w:lineRule="auto" w:line="276" w:before="0" w:after="120"/>
               <w:jc w:val="center"/>
-              <w:rPr>
-                <w:rFonts w:ascii="Times New Roman" w:hAnsi="Times New Roman" w:eastAsia="Times New Roman" w:cs="Times New Roman"/>
+              <w:rPr/>
+            </w:pPr>
+            <w:r>
+              <w:rPr>
+                <w:rFonts w:ascii="Times New Roman" w:hAnsi="Times New Roman"/>
                 <w:sz w:val="16"/>
-                <w:szCs w:val="16"/>
-              </w:rPr>
-            </w:pPr>
-            <w:r>
-              <w:rPr>
-                <w:rFonts w:eastAsia="Times New Roman" w:cs="Times New Roman" w:ascii="Times New Roman" w:hAnsi="Times New Roman"/>
-                <w:sz w:val="16"/>
-                <w:szCs w:val="16"/>
               </w:rPr>
               <w:t>-</w:t>
             </w:r>
@@ -1091,7 +1047,6 @@
               <w:spacing w:lineRule="auto" w:line="276" w:before="0" w:after="120"/>
               <w:rPr>
                 <w:b/>
-                <w:b/>
                 <w:bCs/>
               </w:rPr>
             </w:pPr>
@@ -1124,7 +1079,6 @@
               <w:spacing w:lineRule="auto" w:line="276" w:before="0" w:after="120"/>
               <w:rPr>
                 <w:b/>
-                <w:b/>
                 <w:bCs/>
               </w:rPr>
             </w:pPr>
@@ -1157,7 +1111,6 @@
               <w:spacing w:lineRule="auto" w:line="276" w:before="0" w:after="120"/>
               <w:rPr>
                 <w:b/>
-                <w:b/>
                 <w:bCs/>
               </w:rPr>
             </w:pPr>
@@ -1189,7 +1142,6 @@
               <w:widowControl w:val="false"/>
               <w:spacing w:lineRule="auto" w:line="276" w:before="0" w:after="120"/>
               <w:rPr>
-                <w:b/>
                 <w:b/>
                 <w:bCs/>
               </w:rPr>
@@ -1224,7 +1176,6 @@
               <w:spacing w:lineRule="auto" w:line="276" w:before="0" w:after="120"/>
               <w:rPr>
                 <w:b/>
-                <w:b/>
                 <w:bCs/>
               </w:rPr>
             </w:pPr>
@@ -1331,7 +1282,7 @@
           <w:tab w:val="left" w:pos="993" w:leader="none"/>
         </w:tabs>
         <w:spacing w:lineRule="auto" w:line="276" w:before="240" w:after="120"/>
-        <w:ind w:left="0" w:firstLine="567"/>
+        <w:ind w:firstLine="567" w:left="0"/>
         <w:jc w:val="center"/>
         <w:rPr>
           <w:color w:val="000000"/>
@@ -1495,7 +1446,7 @@
           <w:numId w:val="2"/>
         </w:numPr>
         <w:spacing w:lineRule="auto" w:line="276" w:before="240" w:after="120"/>
-        <w:ind w:left="0" w:hanging="360"/>
+        <w:ind w:hanging="360" w:left="0"/>
         <w:jc w:val="center"/>
         <w:rPr>
           <w:color w:val="000000"/>
@@ -1755,7 +1706,7 @@
           <w:tab w:val="left" w:pos="1134" w:leader="none"/>
         </w:tabs>
         <w:spacing w:lineRule="auto" w:line="276"/>
-        <w:ind w:left="0" w:firstLine="567"/>
+        <w:ind w:firstLine="567" w:left="0"/>
         <w:jc w:val="both"/>
         <w:rPr>
           <w:rFonts w:ascii="Times New Roman" w:hAnsi="Times New Roman" w:eastAsia="Times New Roman" w:cs="Times New Roman"/>
@@ -1823,7 +1774,7 @@
           <w:tab w:val="left" w:pos="1134" w:leader="none"/>
         </w:tabs>
         <w:spacing w:lineRule="auto" w:line="276"/>
-        <w:ind w:left="0" w:firstLine="567"/>
+        <w:ind w:firstLine="567" w:left="0"/>
         <w:jc w:val="both"/>
         <w:rPr>
           <w:rFonts w:ascii="Times New Roman" w:hAnsi="Times New Roman" w:eastAsia="Times New Roman" w:cs="Times New Roman"/>
@@ -1857,7 +1808,7 @@
           <w:tab w:val="left" w:pos="1134" w:leader="none"/>
         </w:tabs>
         <w:spacing w:lineRule="auto" w:line="276"/>
-        <w:ind w:left="0" w:firstLine="567"/>
+        <w:ind w:firstLine="567" w:left="0"/>
         <w:jc w:val="both"/>
         <w:rPr>
           <w:rFonts w:ascii="Times New Roman" w:hAnsi="Times New Roman" w:eastAsia="Times New Roman" w:cs="Times New Roman"/>
@@ -1917,7 +1868,7 @@
           <w:numId w:val="2"/>
         </w:numPr>
         <w:spacing w:lineRule="auto" w:line="276" w:before="240" w:after="120"/>
-        <w:ind w:left="0" w:hanging="360"/>
+        <w:ind w:hanging="360" w:left="0"/>
         <w:jc w:val="center"/>
         <w:rPr>
           <w:color w:val="000000"/>
@@ -2063,7 +2014,7 @@
           <w:numId w:val="2"/>
         </w:numPr>
         <w:spacing w:lineRule="auto" w:line="276" w:before="240" w:after="120"/>
-        <w:ind w:left="0" w:hanging="360"/>
+        <w:ind w:hanging="360" w:left="0"/>
         <w:jc w:val="center"/>
         <w:rPr>
           <w:color w:val="000000"/>
@@ -2289,7 +2240,7 @@
           <w:numId w:val="2"/>
         </w:numPr>
         <w:spacing w:lineRule="auto" w:line="276" w:before="240" w:after="120"/>
-        <w:ind w:left="0" w:hanging="360"/>
+        <w:ind w:hanging="360" w:left="0"/>
         <w:jc w:val="center"/>
         <w:rPr>
           <w:color w:val="000000"/>
@@ -2378,7 +2329,7 @@
           <w:numId w:val="2"/>
         </w:numPr>
         <w:spacing w:lineRule="auto" w:line="276" w:before="240" w:after="120"/>
-        <w:ind w:left="0" w:hanging="360"/>
+        <w:ind w:hanging="360" w:left="0"/>
         <w:jc w:val="center"/>
         <w:rPr>
           <w:color w:val="000000"/>
@@ -2497,7 +2448,7 @@
           <w:numId w:val="2"/>
         </w:numPr>
         <w:spacing w:lineRule="auto" w:line="276" w:before="320" w:after="120"/>
-        <w:ind w:left="0" w:hanging="360"/>
+        <w:ind w:hanging="360" w:left="0"/>
         <w:jc w:val="center"/>
         <w:rPr>
           <w:color w:val="000000"/>
@@ -2573,7 +2524,7 @@
           <w:numId w:val="2"/>
         </w:numPr>
         <w:spacing w:lineRule="auto" w:line="276" w:before="320" w:after="120"/>
-        <w:ind w:left="0" w:hanging="360"/>
+        <w:ind w:hanging="360" w:left="0"/>
         <w:jc w:val="center"/>
         <w:rPr>
           <w:color w:val="000000"/>
@@ -2657,7 +2608,7 @@
           <w:tab w:val="left" w:pos="1134" w:leader="none"/>
         </w:tabs>
         <w:spacing w:lineRule="auto" w:line="276"/>
-        <w:ind w:left="0" w:firstLine="567"/>
+        <w:ind w:firstLine="567" w:left="0"/>
         <w:jc w:val="both"/>
         <w:rPr>
           <w:rFonts w:ascii="Times New Roman" w:hAnsi="Times New Roman" w:eastAsia="Times New Roman" w:cs="Times New Roman"/>
@@ -2691,7 +2642,7 @@
           <w:tab w:val="left" w:pos="1134" w:leader="none"/>
         </w:tabs>
         <w:spacing w:lineRule="auto" w:line="276"/>
-        <w:ind w:left="0" w:firstLine="567"/>
+        <w:ind w:firstLine="567" w:left="0"/>
         <w:jc w:val="both"/>
         <w:rPr>
           <w:rFonts w:ascii="Times New Roman" w:hAnsi="Times New Roman" w:eastAsia="Times New Roman" w:cs="Times New Roman"/>
@@ -2724,7 +2675,7 @@
           <w:tab w:val="left" w:pos="1134" w:leader="none"/>
         </w:tabs>
         <w:spacing w:lineRule="auto" w:line="276" w:before="0" w:after="120"/>
-        <w:ind w:left="0" w:firstLine="567"/>
+        <w:ind w:firstLine="567" w:left="0"/>
         <w:jc w:val="both"/>
         <w:rPr>
           <w:rFonts w:ascii="Times New Roman" w:hAnsi="Times New Roman" w:eastAsia="Times New Roman" w:cs="Times New Roman"/>
@@ -2753,7 +2704,7 @@
           <w:numId w:val="2"/>
         </w:numPr>
         <w:spacing w:lineRule="auto" w:line="276" w:before="240" w:after="120"/>
-        <w:ind w:left="0" w:hanging="360"/>
+        <w:ind w:hanging="360" w:left="0"/>
         <w:jc w:val="center"/>
         <w:rPr>
           <w:color w:val="000000"/>
@@ -3030,7 +2981,7 @@
           <w:numId w:val="2"/>
         </w:numPr>
         <w:spacing w:lineRule="auto" w:line="276" w:before="240" w:after="120"/>
-        <w:ind w:left="0" w:hanging="360"/>
+        <w:ind w:hanging="360" w:left="0"/>
         <w:jc w:val="center"/>
         <w:rPr>
           <w:color w:val="000000"/>
@@ -3194,7 +3145,6 @@
               <w:rPr>
                 <w:rFonts w:ascii="Times New Roman" w:hAnsi="Times New Roman" w:eastAsia="Times New Roman" w:cs="Times New Roman"/>
                 <w:b/>
-                <w:b/>
                 <w:sz w:val="22"/>
                 <w:szCs w:val="22"/>
               </w:rPr>
@@ -3410,7 +3360,6 @@
               <w:rPr>
                 <w:rFonts w:ascii="Times New Roman" w:hAnsi="Times New Roman" w:eastAsia="Times New Roman" w:cs="Times New Roman"/>
                 <w:b/>
-                <w:b/>
                 <w:sz w:val="22"/>
                 <w:szCs w:val="22"/>
               </w:rPr>
@@ -3648,7 +3597,6 @@
               <w:rPr>
                 <w:rFonts w:ascii="Times New Roman" w:hAnsi="Times New Roman" w:eastAsia="Times New Roman" w:cs="Times New Roman"/>
                 <w:b/>
-                <w:b/>
                 <w:sz w:val="22"/>
                 <w:szCs w:val="22"/>
               </w:rPr>
@@ -3669,7 +3617,6 @@
               <w:spacing w:lineRule="auto" w:line="276"/>
               <w:rPr>
                 <w:rFonts w:ascii="Times New Roman" w:hAnsi="Times New Roman" w:eastAsia="Times New Roman" w:cs="Times New Roman"/>
-                <w:b/>
                 <w:b/>
                 <w:sz w:val="22"/>
                 <w:szCs w:val="22"/>
@@ -3704,7 +3651,6 @@
               <w:jc w:val="center"/>
               <w:rPr>
                 <w:rFonts w:ascii="Times New Roman" w:hAnsi="Times New Roman" w:eastAsia="Times New Roman" w:cs="Times New Roman"/>
-                <w:b/>
                 <w:b/>
                 <w:sz w:val="22"/>
                 <w:szCs w:val="22"/>
@@ -4143,7 +4089,6 @@
               <w:rPr>
                 <w:rFonts w:ascii="Times New Roman" w:hAnsi="Times New Roman" w:eastAsia="Times New Roman" w:cs="Times New Roman"/>
                 <w:b/>
-                <w:b/>
                 <w:sz w:val="22"/>
                 <w:szCs w:val="22"/>
               </w:rPr>
@@ -4211,7 +4156,6 @@
               <w:spacing w:lineRule="auto" w:line="276"/>
               <w:rPr>
                 <w:rFonts w:ascii="Times New Roman" w:hAnsi="Times New Roman" w:eastAsia="Times New Roman" w:cs="Times New Roman"/>
-                <w:b/>
                 <w:b/>
                 <w:sz w:val="22"/>
                 <w:szCs w:val="22"/>
@@ -4245,7 +4189,6 @@
               <w:spacing w:lineRule="auto" w:line="276"/>
               <w:rPr>
                 <w:rFonts w:ascii="Times New Roman" w:hAnsi="Times New Roman" w:eastAsia="Times New Roman" w:cs="Times New Roman"/>
-                <w:b/>
                 <w:b/>
                 <w:sz w:val="22"/>
                 <w:szCs w:val="22"/>
@@ -5670,7 +5613,7 @@
     <w:rsid w:val="00b25c9b"/>
     <w:rPr/>
   </w:style>
-  <w:style w:type="character" w:styleId="Maingridcellcontent" w:customStyle="1">
+  <w:style w:type="character" w:styleId="Main-grid-cell-content" w:customStyle="1">
     <w:name w:val="main-grid-cell-content"/>
     <w:qFormat/>
     <w:rsid w:val="00b25c9b"/>
@@ -5694,7 +5637,7 @@
     <w:rsid w:val="00e469db"/>
     <w:rPr/>
   </w:style>
-  <w:style w:type="character" w:styleId="InternetLink">
+  <w:style w:type="character" w:styleId="Hyperlink">
     <w:name w:val="Hyperlink"/>
     <w:rPr>
       <w:color w:val="000080"/>
@@ -5704,7 +5647,7 @@
   <w:style w:type="paragraph" w:styleId="Heading">
     <w:name w:val="Heading"/>
     <w:basedOn w:val="Normal"/>
-    <w:next w:val="TextBody"/>
+    <w:next w:val="BodyText"/>
     <w:qFormat/>
     <w:pPr>
       <w:keepNext w:val="true"/>
@@ -5716,7 +5659,7 @@
       <w:szCs w:val="28"/>
     </w:rPr>
   </w:style>
-  <w:style w:type="paragraph" w:styleId="TextBody">
+  <w:style w:type="paragraph" w:styleId="BodyText">
     <w:name w:val="Body Text"/>
     <w:basedOn w:val="Normal"/>
     <w:pPr>
@@ -5726,7 +5669,7 @@
   </w:style>
   <w:style w:type="paragraph" w:styleId="List">
     <w:name w:val="List"/>
-    <w:basedOn w:val="TextBody"/>
+    <w:basedOn w:val="BodyText"/>
     <w:pPr/>
     <w:rPr>
       <w:rFonts w:cs="Noto Sans Devanagari"/>
@@ -5762,7 +5705,7 @@
   <w:style w:type="paragraph" w:styleId="1" w:customStyle="1">
     <w:name w:val="Заголовок1"/>
     <w:basedOn w:val="Normal"/>
-    <w:next w:val="TextBody"/>
+    <w:next w:val="BodyText"/>
     <w:qFormat/>
     <w:pPr>
       <w:keepNext w:val="true"/>
@@ -5775,7 +5718,7 @@
     </w:rPr>
   </w:style>
   <w:style w:type="paragraph" w:styleId="Caption1">
-    <w:name w:val="caption"/>
+    <w:name w:val="caption1"/>
     <w:basedOn w:val="Normal"/>
     <w:qFormat/>
     <w:pPr>
@@ -5924,41 +5867,41 @@
 </file>
 
 <file path=word/theme/theme1.xml><?xml version="1.0" encoding="utf-8"?>
-<a:theme xmlns:a="http://schemas.openxmlformats.org/drawingml/2006/main" name="Office Theme">
+<a:theme xmlns:a="http://schemas.openxmlformats.org/drawingml/2006/main" xmlns:r="http://schemas.openxmlformats.org/officeDocument/2006/relationships" name="Office Theme">
   <a:themeElements>
     <a:clrScheme name="Office">
       <a:dk1>
-        <a:sysClr val="windowText" lastClr="000000"/>
+        <a:srgbClr val="000000"/>
       </a:dk1>
       <a:lt1>
-        <a:sysClr val="window" lastClr="FFFFFF"/>
+        <a:srgbClr val="ffffff"/>
       </a:lt1>
       <a:dk2>
-        <a:srgbClr val="1F497D"/>
+        <a:srgbClr val="1f497d"/>
       </a:dk2>
       <a:lt2>
-        <a:srgbClr val="EEECE1"/>
+        <a:srgbClr val="eeece1"/>
       </a:lt2>
       <a:accent1>
-        <a:srgbClr val="4F81BD"/>
+        <a:srgbClr val="4f81bd"/>
       </a:accent1>
       <a:accent2>
-        <a:srgbClr val="C0504D"/>
+        <a:srgbClr val="c0504d"/>
       </a:accent2>
       <a:accent3>
-        <a:srgbClr val="9BBB59"/>
+        <a:srgbClr val="9bbb59"/>
       </a:accent3>
       <a:accent4>
-        <a:srgbClr val="8064A2"/>
+        <a:srgbClr val="8064a2"/>
       </a:accent4>
       <a:accent5>
-        <a:srgbClr val="4BACC6"/>
+        <a:srgbClr val="4bacc6"/>
       </a:accent5>
       <a:accent6>
-        <a:srgbClr val="F79646"/>
+        <a:srgbClr val="f79646"/>
       </a:accent6>
       <a:hlink>
-        <a:srgbClr val="0000FF"/>
+        <a:srgbClr val="0000ff"/>
       </a:hlink>
       <a:folHlink>
         <a:srgbClr val="800080"/>
@@ -5966,280 +5909,132 @@
     </a:clrScheme>
     <a:fontScheme name="Office">
       <a:majorFont>
-        <a:latin typeface="Calibri"/>
+        <a:latin typeface="Calibri" pitchFamily="0" charset="1"/>
         <a:ea typeface=""/>
         <a:cs typeface=""/>
-        <a:font script="Jpan" typeface="ＭＳ ゴシック"/>
-        <a:font script="Hang" typeface="맑은 고딕"/>
-        <a:font script="Hans" typeface="宋体"/>
-        <a:font script="Hant" typeface="新細明體"/>
-        <a:font script="Arab" typeface="Times New Roman"/>
-        <a:font script="Hebr" typeface="Times New Roman"/>
-        <a:font script="Thai" typeface="Angsana New"/>
-        <a:font script="Ethi" typeface="Nyala"/>
-        <a:font script="Beng" typeface="Vrinda"/>
-        <a:font script="Gujr" typeface="Shruti"/>
-        <a:font script="Khmr" typeface="MoolBoran"/>
-        <a:font script="Knda" typeface="Tunga"/>
-        <a:font script="Guru" typeface="Raavi"/>
-        <a:font script="Cans" typeface="Euphemia"/>
-        <a:font script="Cher" typeface="Plantagenet Cherokee"/>
-        <a:font script="Yiii" typeface="Microsoft Yi Baiti"/>
-        <a:font script="Tibt" typeface="Microsoft Himalaya"/>
-        <a:font script="Thaa" typeface="MV Boli"/>
-        <a:font script="Deva" typeface="Mangal"/>
-        <a:font script="Telu" typeface="Gautami"/>
-        <a:font script="Taml" typeface="Latha"/>
-        <a:font script="Syrc" typeface="Estrangelo Edessa"/>
-        <a:font script="Orya" typeface="Kalinga"/>
-        <a:font script="Mlym" typeface="Kartika"/>
-        <a:font script="Laoo" typeface="DokChampa"/>
-        <a:font script="Sinh" typeface="Iskoola Pota"/>
-        <a:font script="Mong" typeface="Mongolian Baiti"/>
-        <a:font script="Viet" typeface="Times New Roman"/>
-        <a:font script="Uigh" typeface="Microsoft Uighur"/>
-        <a:font script="Geor" typeface="Sylfaen"/>
       </a:majorFont>
       <a:minorFont>
-        <a:latin typeface="Cambria"/>
+        <a:latin typeface="Cambria" pitchFamily="0" charset="1"/>
         <a:ea typeface=""/>
         <a:cs typeface=""/>
-        <a:font script="Jpan" typeface="ＭＳ 明朝"/>
-        <a:font script="Hang" typeface="맑은 고딕"/>
-        <a:font script="Hans" typeface="宋体"/>
-        <a:font script="Hant" typeface="新細明體"/>
-        <a:font script="Arab" typeface="Arial"/>
-        <a:font script="Hebr" typeface="Arial"/>
-        <a:font script="Thai" typeface="Cordia New"/>
-        <a:font script="Ethi" typeface="Nyala"/>
-        <a:font script="Beng" typeface="Vrinda"/>
-        <a:font script="Gujr" typeface="Shruti"/>
-        <a:font script="Khmr" typeface="DaunPenh"/>
-        <a:font script="Knda" typeface="Tunga"/>
-        <a:font script="Guru" typeface="Raavi"/>
-        <a:font script="Cans" typeface="Euphemia"/>
-        <a:font script="Cher" typeface="Plantagenet Cherokee"/>
-        <a:font script="Yiii" typeface="Microsoft Yi Baiti"/>
-        <a:font script="Tibt" typeface="Microsoft Himalaya"/>
-        <a:font script="Thaa" typeface="MV Boli"/>
-        <a:font script="Deva" typeface="Mangal"/>
-        <a:font script="Telu" typeface="Gautami"/>
-        <a:font script="Taml" typeface="Latha"/>
-        <a:font script="Syrc" typeface="Estrangelo Edessa"/>
-        <a:font script="Orya" typeface="Kalinga"/>
-        <a:font script="Mlym" typeface="Kartika"/>
-        <a:font script="Laoo" typeface="DokChampa"/>
-        <a:font script="Sinh" typeface="Iskoola Pota"/>
-        <a:font script="Mong" typeface="Mongolian Baiti"/>
-        <a:font script="Viet" typeface="Arial"/>
-        <a:font script="Uigh" typeface="Microsoft Uighur"/>
-        <a:font script="Geor" typeface="Sylfaen"/>
       </a:minorFont>
     </a:fontScheme>
-    <a:fmtScheme name="Office">
+    <a:fmtScheme>
       <a:fillStyleLst>
         <a:solidFill>
           <a:schemeClr val="phClr"/>
         </a:solidFill>
-        <a:gradFill rotWithShape="1">
+        <a:gradFill>
           <a:gsLst>
             <a:gs pos="0">
               <a:schemeClr val="phClr">
                 <a:tint val="50000"/>
-                <a:satMod val="300000"/>
               </a:schemeClr>
             </a:gs>
             <a:gs pos="35000">
               <a:schemeClr val="phClr">
                 <a:tint val="37000"/>
-                <a:satMod val="300000"/>
               </a:schemeClr>
             </a:gs>
             <a:gs pos="100000">
               <a:schemeClr val="phClr">
                 <a:tint val="15000"/>
-                <a:satMod val="350000"/>
               </a:schemeClr>
             </a:gs>
           </a:gsLst>
           <a:lin ang="16200000" scaled="1"/>
+          <a:tileRect l="0" t="0" r="0" b="0"/>
         </a:gradFill>
-        <a:gradFill rotWithShape="1">
+        <a:gradFill>
           <a:gsLst>
             <a:gs pos="0">
               <a:schemeClr val="phClr">
                 <a:tint val="100000"/>
                 <a:shade val="100000"/>
-                <a:satMod val="130000"/>
               </a:schemeClr>
             </a:gs>
             <a:gs pos="100000">
               <a:schemeClr val="phClr">
                 <a:tint val="50000"/>
                 <a:shade val="100000"/>
-                <a:satMod val="350000"/>
               </a:schemeClr>
             </a:gs>
           </a:gsLst>
           <a:lin ang="16200000" scaled="0"/>
+          <a:tileRect l="0" t="0" r="0" b="0"/>
         </a:gradFill>
       </a:fillStyleLst>
       <a:lnStyleLst>
         <a:ln w="9525" cap="flat" cmpd="sng" algn="ctr">
-          <a:solidFill>
-            <a:schemeClr val="phClr">
-              <a:shade val="95000"/>
-              <a:satMod val="105000"/>
-            </a:schemeClr>
-          </a:solidFill>
           <a:prstDash val="solid"/>
         </a:ln>
         <a:ln w="25400" cap="flat" cmpd="sng" algn="ctr">
-          <a:solidFill>
-            <a:schemeClr val="phClr"/>
-          </a:solidFill>
           <a:prstDash val="solid"/>
         </a:ln>
         <a:ln w="38100" cap="flat" cmpd="sng" algn="ctr">
-          <a:solidFill>
-            <a:schemeClr val="phClr"/>
-          </a:solidFill>
           <a:prstDash val="solid"/>
         </a:ln>
       </a:lnStyleLst>
       <a:effectStyleLst>
         <a:effectStyle>
-          <a:effectLst>
-            <a:outerShdw blurRad="40000" dist="20000" dir="5400000" rotWithShape="0">
-              <a:srgbClr val="000000">
-                <a:alpha val="38000"/>
-              </a:srgbClr>
-            </a:outerShdw>
-          </a:effectLst>
+          <a:effectLst/>
         </a:effectStyle>
         <a:effectStyle>
-          <a:effectLst>
-            <a:outerShdw blurRad="40000" dist="23000" dir="5400000" rotWithShape="0">
-              <a:srgbClr val="000000">
-                <a:alpha val="35000"/>
-              </a:srgbClr>
-            </a:outerShdw>
-          </a:effectLst>
+          <a:effectLst/>
         </a:effectStyle>
         <a:effectStyle>
-          <a:effectLst>
-            <a:outerShdw blurRad="40000" dist="23000" dir="5400000" rotWithShape="0">
-              <a:srgbClr val="000000">
-                <a:alpha val="35000"/>
-              </a:srgbClr>
-            </a:outerShdw>
-          </a:effectLst>
-          <a:scene3d>
-            <a:camera prst="orthographicFront">
-              <a:rot lat="0" lon="0" rev="0"/>
-            </a:camera>
-            <a:lightRig rig="threePt" dir="t">
-              <a:rot lat="0" lon="0" rev="1200000"/>
-            </a:lightRig>
-          </a:scene3d>
-          <a:sp3d>
-            <a:bevelT w="63500" h="25400"/>
-          </a:sp3d>
+          <a:effectLst/>
         </a:effectStyle>
       </a:effectStyleLst>
       <a:bgFillStyleLst>
         <a:solidFill>
           <a:schemeClr val="phClr"/>
         </a:solidFill>
-        <a:gradFill rotWithShape="1">
+        <a:gradFill>
           <a:gsLst>
             <a:gs pos="0">
               <a:schemeClr val="phClr">
                 <a:tint val="40000"/>
-                <a:satMod val="350000"/>
               </a:schemeClr>
             </a:gs>
             <a:gs pos="40000">
               <a:schemeClr val="phClr">
                 <a:tint val="45000"/>
                 <a:shade val="99000"/>
-                <a:satMod val="350000"/>
               </a:schemeClr>
             </a:gs>
             <a:gs pos="100000">
               <a:schemeClr val="phClr">
                 <a:shade val="20000"/>
-                <a:satMod val="255000"/>
               </a:schemeClr>
             </a:gs>
           </a:gsLst>
           <a:path path="circle">
             <a:fillToRect l="50000" t="-80000" r="50000" b="180000"/>
           </a:path>
+          <a:tileRect l="0" t="0" r="0" b="0"/>
         </a:gradFill>
-        <a:gradFill rotWithShape="1">
+        <a:gradFill>
           <a:gsLst>
             <a:gs pos="0">
               <a:schemeClr val="phClr">
                 <a:tint val="80000"/>
-                <a:satMod val="300000"/>
               </a:schemeClr>
             </a:gs>
             <a:gs pos="100000">
               <a:schemeClr val="phClr">
                 <a:shade val="30000"/>
-                <a:satMod val="200000"/>
               </a:schemeClr>
             </a:gs>
           </a:gsLst>
           <a:path path="circle">
             <a:fillToRect l="50000" t="50000" r="50000" b="50000"/>
           </a:path>
+          <a:tileRect l="0" t="0" r="0" b="0"/>
         </a:gradFill>
       </a:bgFillStyleLst>
     </a:fmtScheme>
   </a:themeElements>
-  <a:objectDefaults>
-    <a:spDef>
-      <a:spPr/>
-      <a:bodyPr/>
-      <a:lstStyle/>
-      <a:style>
-        <a:lnRef idx="1">
-          <a:schemeClr val="accent1"/>
-        </a:lnRef>
-        <a:fillRef idx="3">
-          <a:schemeClr val="accent1"/>
-        </a:fillRef>
-        <a:effectRef idx="2">
-          <a:schemeClr val="accent1"/>
-        </a:effectRef>
-        <a:fontRef idx="minor">
-          <a:schemeClr val="lt1"/>
-        </a:fontRef>
-      </a:style>
-    </a:spDef>
-    <a:lnDef>
-      <a:spPr/>
-      <a:bodyPr/>
-      <a:lstStyle/>
-      <a:style>
-        <a:lnRef idx="2">
-          <a:schemeClr val="accent1"/>
-        </a:lnRef>
-        <a:fillRef idx="0">
-          <a:schemeClr val="accent1"/>
-        </a:fillRef>
-        <a:effectRef idx="1">
-          <a:schemeClr val="accent1"/>
-        </a:effectRef>
-        <a:fontRef idx="minor">
-          <a:schemeClr val="tx1"/>
-        </a:fontRef>
-      </a:style>
-    </a:lnDef>
-  </a:objectDefaults>
-  <a:extraClrSchemeLst/>
 </a:theme>
 </file>
 

</xml_diff>

<commit_message>
wrong tag and remove cor. account
</commit_message>
<xml_diff>
--- a/templates/docx/1.docx
+++ b/templates/docx/1.docx
@@ -3486,7 +3486,7 @@
                 <w:sz w:val="22"/>
                 <w:szCs w:val="22"/>
               </w:rPr>
-              <w:t xml:space="preserve">: 040349602            </w:t>
+              <w:t>: 040349602</w:t>
             </w:r>
           </w:p>
           <w:p>
@@ -3739,7 +3739,7 @@
                 <w:sz w:val="22"/>
                 <w:szCs w:val="22"/>
               </w:rPr>
-              <w:t xml:space="preserve"> @&lt;PASSPORT_DATE&gt;@ </w:t>
+              <w:t xml:space="preserve"> @&lt;PASSPORT_DATE&gt;@</w:t>
             </w:r>
           </w:p>
           <w:p>
@@ -3797,14 +3797,6 @@
               </w:rPr>
               <w:t>@&lt;ADDRESS&gt;@</w:t>
             </w:r>
-            <w:r>
-              <w:rPr>
-                <w:rFonts w:eastAsia="Times New Roman" w:cs="Times New Roman" w:ascii="Times New Roman" w:hAnsi="Times New Roman"/>
-                <w:sz w:val="22"/>
-                <w:szCs w:val="22"/>
-              </w:rPr>
-              <w:t xml:space="preserve"> </w:t>
-            </w:r>
           </w:p>
           <w:p>
             <w:pPr>
@@ -3899,7 +3891,7 @@
                 <w:sz w:val="22"/>
                 <w:szCs w:val="22"/>
               </w:rPr>
-              <w:t xml:space="preserve">: @&lt;BANK_NAME&gt;@ </w:t>
+              <w:t>: @&lt;BANK_NAME&gt;@</w:t>
             </w:r>
           </w:p>
           <w:p>
@@ -3928,7 +3920,7 @@
                 <w:sz w:val="22"/>
                 <w:szCs w:val="22"/>
               </w:rPr>
-              <w:t xml:space="preserve">: @&lt;PAYMENT_ACCOUNT&gt;@ </w:t>
+              <w:t>: @&lt;PAYMENT_ACCOUNT&gt;@</w:t>
             </w:r>
           </w:p>
           <w:p>
@@ -3957,7 +3949,7 @@
                 <w:sz w:val="22"/>
                 <w:szCs w:val="22"/>
               </w:rPr>
-              <w:t xml:space="preserve">: @&lt;BIK&gt;@  </w:t>
+              <w:t>: @&lt;BIK&gt;@</w:t>
             </w:r>
           </w:p>
           <w:p>
@@ -3973,20 +3965,10 @@
             </w:pPr>
             <w:r>
               <w:rPr>
-                <w:rFonts w:eastAsia="Times New Roman" w:cs="Times New Roman" w:ascii="Times New Roman" w:hAnsi="Times New Roman"/>
-                <w:b/>
-                <w:sz w:val="22"/>
-                <w:szCs w:val="22"/>
-              </w:rPr>
-              <w:t>Корр. счет</w:t>
-            </w:r>
-            <w:r>
-              <w:rPr>
-                <w:rFonts w:eastAsia="Times New Roman" w:cs="Times New Roman" w:ascii="Times New Roman" w:hAnsi="Times New Roman"/>
-                <w:sz w:val="22"/>
-                <w:szCs w:val="22"/>
-              </w:rPr>
-              <w:t xml:space="preserve">: @&lt;CORR_ACCOUNT&gt;@ </w:t>
+                <w:rFonts w:cs="Times New Roman" w:ascii="Times New Roman" w:hAnsi="Times New Roman"/>
+                <w:sz w:val="22"/>
+                <w:szCs w:val="22"/>
+              </w:rPr>
             </w:r>
           </w:p>
           <w:p>
@@ -4002,25 +3984,6 @@
             </w:pPr>
             <w:r>
               <w:rPr>
-                <w:rFonts w:cs="Times New Roman" w:ascii="Times New Roman" w:hAnsi="Times New Roman"/>
-                <w:sz w:val="22"/>
-                <w:szCs w:val="22"/>
-              </w:rPr>
-            </w:r>
-          </w:p>
-          <w:p>
-            <w:pPr>
-              <w:pStyle w:val="Normal"/>
-              <w:widowControl w:val="false"/>
-              <w:spacing w:lineRule="auto" w:line="276"/>
-              <w:rPr>
-                <w:rFonts w:ascii="Times New Roman" w:hAnsi="Times New Roman" w:cs="Times New Roman"/>
-                <w:sz w:val="22"/>
-                <w:szCs w:val="22"/>
-              </w:rPr>
-            </w:pPr>
-            <w:r>
-              <w:rPr>
                 <w:rFonts w:eastAsia="Times New Roman" w:cs="Times New Roman" w:ascii="Times New Roman" w:hAnsi="Times New Roman"/>
                 <w:b/>
                 <w:sz w:val="22"/>
@@ -4034,7 +3997,7 @@
                 <w:sz w:val="22"/>
                 <w:szCs w:val="22"/>
               </w:rPr>
-              <w:t xml:space="preserve">: @&lt;PHONE_NUMBER&gt;@ </w:t>
+              <w:t>: @&lt;PHONE_NUMBER&gt;@</w:t>
             </w:r>
           </w:p>
           <w:p>

</xml_diff>